<commit_message>
Updated Experimental Code + Project Plan Pdf
</commit_message>
<xml_diff>
--- a/Documents/Scrum Cycle 6/Project-code-v1.0.docx
+++ b/Documents/Scrum Cycle 6/Project-code-v1.0.docx
@@ -621,42 +621,49 @@
       </w:r>
       <w:r>
         <w:rPr>
+          <w:color w:val="C00000"/>
+          <w:lang w:val="el-GR"/>
+        </w:rPr>
+        <w:t>κόκκινο</w:t>
+      </w:r>
+      <w:r>
+        <w:rPr>
+          <w:color w:val="C00000"/>
+          <w:lang w:val="el-GR"/>
+        </w:rPr>
+        <w:t xml:space="preserve"> </w:t>
+      </w:r>
+      <w:r>
+        <w:rPr>
+          <w:lang w:val="el-GR"/>
+        </w:rPr>
+        <w:t>χρώμα.</w:t>
+      </w:r>
+    </w:p>
+    <w:p>
+      <w:pPr>
+        <w:rPr>
+          <w:lang w:val="el-GR"/>
+        </w:rPr>
+      </w:pPr>
+    </w:p>
+    <w:p>
+      <w:pPr>
+        <w:rPr>
+          <w:lang w:val="el-GR"/>
+        </w:rPr>
+      </w:pPr>
+      <w:r>
+        <w:rPr>
+          <w:lang w:val="el-GR"/>
+        </w:rPr>
+        <w:t xml:space="preserve">Στον παρακάτω σύνδεσμο παρατίθεται μια </w:t>
+      </w:r>
+      <w:r>
+        <w:rPr>
           <w:color w:val="5B9BD5" w:themeColor="accent5"/>
           <w:lang w:val="el-GR"/>
         </w:rPr>
-        <w:t xml:space="preserve">μπλε </w:t>
-      </w:r>
-      <w:r>
-        <w:rPr>
-          <w:lang w:val="el-GR"/>
-        </w:rPr>
-        <w:t>χρώμα.</w:t>
-      </w:r>
-    </w:p>
-    <w:p>
-      <w:pPr>
-        <w:rPr>
-          <w:lang w:val="el-GR"/>
-        </w:rPr>
-      </w:pPr>
-    </w:p>
-    <w:p>
-      <w:pPr>
-        <w:rPr>
-          <w:lang w:val="el-GR"/>
-        </w:rPr>
-      </w:pPr>
-      <w:r>
-        <w:rPr>
-          <w:lang w:val="el-GR"/>
-        </w:rPr>
-        <w:t xml:space="preserve">Στον παρακάτω σύνδεσμο παρατίθεται μια </w:t>
-      </w:r>
-      <w:r>
-        <w:rPr>
-          <w:color w:val="5B9BD5" w:themeColor="accent5"/>
-          <w:lang w:val="el-GR"/>
-        </w:rPr>
         <w:t>ανανεωμένη</w:t>
       </w:r>
       <w:r>
@@ -836,6 +843,255 @@
         </w:rPr>
       </w:pPr>
     </w:p>
+    <w:p>
+      <w:pPr>
+        <w:rPr>
+          <w:lang w:val="el-GR"/>
+        </w:rPr>
+      </w:pPr>
+    </w:p>
+    <w:p>
+      <w:pPr>
+        <w:jc w:val="center"/>
+        <w:rPr>
+          <w:b/>
+          <w:bCs/>
+          <w:color w:val="C00000"/>
+          <w:sz w:val="28"/>
+          <w:szCs w:val="28"/>
+        </w:rPr>
+      </w:pPr>
+      <w:r>
+        <w:rPr>
+          <w:b/>
+          <w:bCs/>
+          <w:color w:val="C00000"/>
+          <w:sz w:val="28"/>
+          <w:szCs w:val="28"/>
+          <w:lang w:val="el-GR"/>
+        </w:rPr>
+        <w:t>Σύνδεση</w:t>
+      </w:r>
+      <w:r>
+        <w:rPr>
+          <w:b/>
+          <w:bCs/>
+          <w:color w:val="C00000"/>
+          <w:sz w:val="28"/>
+          <w:szCs w:val="28"/>
+        </w:rPr>
+        <w:t xml:space="preserve"> </w:t>
+      </w:r>
+      <w:r>
+        <w:rPr>
+          <w:b/>
+          <w:bCs/>
+          <w:color w:val="C00000"/>
+          <w:sz w:val="28"/>
+          <w:szCs w:val="28"/>
+          <w:lang w:val="el-GR"/>
+        </w:rPr>
+        <w:t>στην</w:t>
+      </w:r>
+      <w:r>
+        <w:rPr>
+          <w:b/>
+          <w:bCs/>
+          <w:color w:val="C00000"/>
+          <w:sz w:val="28"/>
+          <w:szCs w:val="28"/>
+        </w:rPr>
+        <w:t xml:space="preserve"> </w:t>
+      </w:r>
+      <w:r>
+        <w:rPr>
+          <w:b/>
+          <w:bCs/>
+          <w:color w:val="C00000"/>
+          <w:sz w:val="28"/>
+          <w:szCs w:val="28"/>
+          <w:lang w:val="el-GR"/>
+        </w:rPr>
+        <w:t>εφαρμογή</w:t>
+      </w:r>
+      <w:r>
+        <w:rPr>
+          <w:b/>
+          <w:bCs/>
+          <w:color w:val="C00000"/>
+          <w:sz w:val="28"/>
+          <w:szCs w:val="28"/>
+        </w:rPr>
+        <w:t xml:space="preserve"> – Google Account Based Login</w:t>
+      </w:r>
+    </w:p>
+    <w:p/>
+    <w:p>
+      <w:r>
+        <w:rPr>
+          <w:noProof/>
+        </w:rPr>
+        <w:drawing>
+          <wp:anchor distT="0" distB="0" distL="114300" distR="114300" simplePos="0" relativeHeight="251671552" behindDoc="0" locked="0" layoutInCell="1" allowOverlap="1" wp14:anchorId="457B71BA" wp14:editId="5897F293">
+            <wp:simplePos x="0" y="0"/>
+            <wp:positionH relativeFrom="column">
+              <wp:posOffset>-109728</wp:posOffset>
+            </wp:positionH>
+            <wp:positionV relativeFrom="paragraph">
+              <wp:posOffset>421742</wp:posOffset>
+            </wp:positionV>
+            <wp:extent cx="1894637" cy="3935015"/>
+            <wp:effectExtent l="0" t="0" r="0" b="8890"/>
+            <wp:wrapSquare wrapText="bothSides"/>
+            <wp:docPr id="10" name="Εικόνα 10"/>
+            <wp:cNvGraphicFramePr>
+              <a:graphicFrameLocks xmlns:a="http://schemas.openxmlformats.org/drawingml/2006/main" noChangeAspect="1"/>
+            </wp:cNvGraphicFramePr>
+            <a:graphic xmlns:a="http://schemas.openxmlformats.org/drawingml/2006/main">
+              <a:graphicData uri="http://schemas.openxmlformats.org/drawingml/2006/picture">
+                <pic:pic xmlns:pic="http://schemas.openxmlformats.org/drawingml/2006/picture">
+                  <pic:nvPicPr>
+                    <pic:cNvPr id="1" name=""/>
+                    <pic:cNvPicPr/>
+                  </pic:nvPicPr>
+                  <pic:blipFill>
+                    <a:blip r:embed="rId5" cstate="print">
+                      <a:extLst>
+                        <a:ext uri="{28A0092B-C50C-407E-A947-70E740481C1C}">
+                          <a14:useLocalDpi xmlns:a14="http://schemas.microsoft.com/office/drawing/2010/main" val="0"/>
+                        </a:ext>
+                      </a:extLst>
+                    </a:blip>
+                    <a:stretch>
+                      <a:fillRect/>
+                    </a:stretch>
+                  </pic:blipFill>
+                  <pic:spPr>
+                    <a:xfrm>
+                      <a:off x="0" y="0"/>
+                      <a:ext cx="1894637" cy="3935015"/>
+                    </a:xfrm>
+                    <a:prstGeom prst="rect">
+                      <a:avLst/>
+                    </a:prstGeom>
+                  </pic:spPr>
+                </pic:pic>
+              </a:graphicData>
+            </a:graphic>
+          </wp:anchor>
+        </w:drawing>
+      </w:r>
+    </w:p>
+    <w:p/>
+    <w:p/>
+    <w:p/>
+    <w:p>
+      <w:pPr>
+        <w:tabs>
+          <w:tab w:val="left" w:pos="1382"/>
+        </w:tabs>
+        <w:rPr>
+          <w:lang w:val="el-GR"/>
+        </w:rPr>
+      </w:pPr>
+      <w:r>
+        <w:tab/>
+      </w:r>
+      <w:r>
+        <w:rPr>
+          <w:lang w:val="el-GR"/>
+        </w:rPr>
+        <w:t xml:space="preserve">Ο χρήστης ανοίγοντας την εφαρμογή, βλέπει την οθόνη </w:t>
+      </w:r>
+      <w:r>
+        <w:t>sign</w:t>
+      </w:r>
+      <w:r>
+        <w:rPr>
+          <w:lang w:val="el-GR"/>
+        </w:rPr>
+        <w:t xml:space="preserve"> </w:t>
+      </w:r>
+      <w:r>
+        <w:t>in</w:t>
+      </w:r>
+      <w:r>
+        <w:rPr>
+          <w:lang w:val="el-GR"/>
+        </w:rPr>
+        <w:t xml:space="preserve"> στην οποία συνδέεται με το </w:t>
+      </w:r>
+      <w:r>
+        <w:t>google</w:t>
+      </w:r>
+      <w:r>
+        <w:rPr>
+          <w:lang w:val="el-GR"/>
+        </w:rPr>
+        <w:t xml:space="preserve"> </w:t>
+      </w:r>
+      <w:r>
+        <w:t>account</w:t>
+      </w:r>
+      <w:r>
+        <w:rPr>
+          <w:lang w:val="el-GR"/>
+        </w:rPr>
+        <w:t xml:space="preserve"> </w:t>
+      </w:r>
+      <w:r>
+        <w:rPr>
+          <w:lang w:val="el-GR"/>
+        </w:rPr>
+        <w:t>του (</w:t>
+      </w:r>
+      <w:proofErr w:type="spellStart"/>
+      <w:r>
+        <w:t>gmail</w:t>
+      </w:r>
+      <w:proofErr w:type="spellEnd"/>
+      <w:r>
+        <w:rPr>
+          <w:lang w:val="el-GR"/>
+        </w:rPr>
+        <w:t xml:space="preserve"> </w:t>
+      </w:r>
+      <w:r>
+        <w:rPr>
+          <w:lang w:val="el-GR"/>
+        </w:rPr>
+        <w:t xml:space="preserve">και </w:t>
+      </w:r>
+      <w:r>
+        <w:t>password</w:t>
+      </w:r>
+      <w:r>
+        <w:rPr>
+          <w:lang w:val="el-GR"/>
+        </w:rPr>
+        <w:t>)</w:t>
+      </w:r>
+      <w:r>
+        <w:rPr>
+          <w:lang w:val="el-GR"/>
+        </w:rPr>
+        <w:t xml:space="preserve"> .</w:t>
+      </w:r>
+    </w:p>
+    <w:p>
+      <w:pPr>
+        <w:rPr>
+          <w:lang w:val="el-GR"/>
+        </w:rPr>
+      </w:pPr>
+      <w:r>
+        <w:rPr>
+          <w:lang w:val="el-GR"/>
+        </w:rPr>
+        <w:lastRenderedPageBreak/>
+        <w:br w:type="textWrapping" w:clear="all"/>
+      </w:r>
+    </w:p>
     <w:bookmarkStart w:id="1" w:name="MainInterface"/>
     <w:p>
       <w:pPr>
@@ -967,13 +1223,15 @@
         <w:rPr>
           <w:lang w:val="el-GR"/>
         </w:rPr>
-        <w:t xml:space="preserve">Η παρακάτω εικόνα αποτελεί την αρχική οθόνη της εφαρμογής μας, στην οποία ο χρήστης  καλωσορίζεται μετά την εκκίνηση της εφαρμογής </w:t>
-      </w:r>
-      <w:proofErr w:type="spellStart"/>
-      <w:r>
-        <w:t>Pandaemon</w:t>
-      </w:r>
-      <w:proofErr w:type="spellEnd"/>
+        <w:t xml:space="preserve">Η παρακάτω εικόνα αποτελεί την αρχική οθόνη της εφαρμογής μας, στην οποία ο χρήστης  καλωσορίζεται </w:t>
+      </w:r>
+      <w:r>
+        <w:rPr>
+          <w:color w:val="C00000"/>
+          <w:lang w:val="el-GR"/>
+        </w:rPr>
+        <w:t>μετά την σύνδεσή του</w:t>
+      </w:r>
       <w:r>
         <w:rPr>
           <w:lang w:val="el-GR"/>
@@ -993,13 +1251,13 @@
           <w:lang w:val="el-GR"/>
         </w:rPr>
         <w:drawing>
-          <wp:anchor distT="0" distB="0" distL="114300" distR="114300" simplePos="0" relativeHeight="251660288" behindDoc="0" locked="0" layoutInCell="1" allowOverlap="1" wp14:anchorId="5B7BD3C2" wp14:editId="67E55F02">
+          <wp:anchor distT="0" distB="0" distL="114300" distR="114300" simplePos="0" relativeHeight="251660288" behindDoc="0" locked="0" layoutInCell="1" allowOverlap="1" wp14:anchorId="5B7BD3C2" wp14:editId="0733920A">
             <wp:simplePos x="0" y="0"/>
             <wp:positionH relativeFrom="margin">
-              <wp:posOffset>-159302</wp:posOffset>
+              <wp:posOffset>1618158</wp:posOffset>
             </wp:positionH>
             <wp:positionV relativeFrom="margin">
-              <wp:posOffset>4021511</wp:posOffset>
+              <wp:posOffset>1409091</wp:posOffset>
             </wp:positionV>
             <wp:extent cx="2146300" cy="4651375"/>
             <wp:effectExtent l="0" t="0" r="6350" b="0"/>
@@ -1016,7 +1274,7 @@
                     <pic:cNvPicPr/>
                   </pic:nvPicPr>
                   <pic:blipFill>
-                    <a:blip r:embed="rId5" cstate="print">
+                    <a:blip r:embed="rId6" cstate="print">
                       <a:extLst>
                         <a:ext uri="{28A0092B-C50C-407E-A947-70E740481C1C}">
                           <a14:useLocalDpi xmlns:a14="http://schemas.microsoft.com/office/drawing/2010/main" val="0"/>
@@ -1079,7 +1337,97 @@
     </w:p>
     <w:p>
       <w:pPr>
-        <w:ind w:left="1440"/>
+        <w:rPr>
+          <w:lang w:val="el-GR"/>
+        </w:rPr>
+      </w:pPr>
+    </w:p>
+    <w:p>
+      <w:pPr>
+        <w:rPr>
+          <w:lang w:val="el-GR"/>
+        </w:rPr>
+      </w:pPr>
+    </w:p>
+    <w:p>
+      <w:pPr>
+        <w:rPr>
+          <w:lang w:val="el-GR"/>
+        </w:rPr>
+      </w:pPr>
+    </w:p>
+    <w:p>
+      <w:pPr>
+        <w:rPr>
+          <w:lang w:val="el-GR"/>
+        </w:rPr>
+      </w:pPr>
+    </w:p>
+    <w:p>
+      <w:pPr>
+        <w:rPr>
+          <w:lang w:val="el-GR"/>
+        </w:rPr>
+      </w:pPr>
+    </w:p>
+    <w:p>
+      <w:pPr>
+        <w:rPr>
+          <w:lang w:val="el-GR"/>
+        </w:rPr>
+      </w:pPr>
+    </w:p>
+    <w:p>
+      <w:pPr>
+        <w:rPr>
+          <w:lang w:val="el-GR"/>
+        </w:rPr>
+      </w:pPr>
+    </w:p>
+    <w:p>
+      <w:pPr>
+        <w:rPr>
+          <w:lang w:val="el-GR"/>
+        </w:rPr>
+      </w:pPr>
+    </w:p>
+    <w:p>
+      <w:pPr>
+        <w:rPr>
+          <w:lang w:val="el-GR"/>
+        </w:rPr>
+      </w:pPr>
+    </w:p>
+    <w:p>
+      <w:pPr>
+        <w:rPr>
+          <w:lang w:val="el-GR"/>
+        </w:rPr>
+      </w:pPr>
+    </w:p>
+    <w:p>
+      <w:pPr>
+        <w:rPr>
+          <w:lang w:val="el-GR"/>
+        </w:rPr>
+      </w:pPr>
+    </w:p>
+    <w:p>
+      <w:pPr>
+        <w:rPr>
+          <w:lang w:val="el-GR"/>
+        </w:rPr>
+      </w:pPr>
+    </w:p>
+    <w:p>
+      <w:pPr>
+        <w:rPr>
+          <w:lang w:val="el-GR"/>
+        </w:rPr>
+      </w:pPr>
+    </w:p>
+    <w:p>
+      <w:pPr>
         <w:rPr>
           <w:lang w:val="el-GR"/>
         </w:rPr>
@@ -1166,21 +1514,7 @@
             <w:rStyle w:val="-"/>
             <w:lang w:val="el-GR"/>
           </w:rPr>
-          <w:t>να ανε</w:t>
-        </w:r>
-        <w:r>
-          <w:rPr>
-            <w:rStyle w:val="-"/>
-            <w:lang w:val="el-GR"/>
-          </w:rPr>
-          <w:t>β</w:t>
-        </w:r>
-        <w:r>
-          <w:rPr>
-            <w:rStyle w:val="-"/>
-            <w:lang w:val="el-GR"/>
-          </w:rPr>
-          <w:t>άσει δεδομένα</w:t>
+          <w:t>να ανεβάσει δεδομένα</w:t>
         </w:r>
       </w:hyperlink>
       <w:r>
@@ -1222,21 +1556,7 @@
             <w:rStyle w:val="-"/>
             <w:lang w:val="el-GR"/>
           </w:rPr>
-          <w:t>ή να συμπλη</w:t>
-        </w:r>
-        <w:r>
-          <w:rPr>
-            <w:rStyle w:val="-"/>
-            <w:lang w:val="el-GR"/>
-          </w:rPr>
-          <w:t>ρ</w:t>
-        </w:r>
-        <w:r>
-          <w:rPr>
-            <w:rStyle w:val="-"/>
-            <w:lang w:val="el-GR"/>
-          </w:rPr>
-          <w:t>ώσει μια προσχεδιασμένη ανώνυμη φόρμα</w:t>
+          <w:t>ή να συμπληρώσει μια προσχεδιασμένη ανώνυμη φόρμα</w:t>
         </w:r>
       </w:hyperlink>
       <w:r>
@@ -1383,21 +1703,7 @@
             <w:rStyle w:val="-"/>
             <w:lang w:val="el-GR"/>
           </w:rPr>
-          <w:t xml:space="preserve"> παρά</w:t>
-        </w:r>
-        <w:r>
-          <w:rPr>
-            <w:rStyle w:val="-"/>
-            <w:lang w:val="el-GR"/>
-          </w:rPr>
-          <w:t>θ</w:t>
-        </w:r>
-        <w:r>
-          <w:rPr>
-            <w:rStyle w:val="-"/>
-            <w:lang w:val="el-GR"/>
-          </w:rPr>
-          <w:t>υρο</w:t>
+          <w:t xml:space="preserve"> παράθυρο</w:t>
         </w:r>
       </w:hyperlink>
       <w:r>
@@ -1427,21 +1733,6 @@
     </w:p>
     <w:p>
       <w:pPr>
-        <w:jc w:val="center"/>
-        <w:rPr>
-          <w:lang w:val="el-GR"/>
-        </w:rPr>
-      </w:pPr>
-    </w:p>
-    <w:p>
-      <w:pPr>
-        <w:rPr>
-          <w:lang w:val="el-GR"/>
-        </w:rPr>
-      </w:pPr>
-    </w:p>
-    <w:p>
-      <w:pPr>
         <w:rPr>
           <w:lang w:val="el-GR"/>
         </w:rPr>
@@ -1468,7 +1759,6 @@
           <w:szCs w:val="28"/>
           <w:lang w:val="el-GR"/>
         </w:rPr>
-        <w:lastRenderedPageBreak/>
         <w:t xml:space="preserve">Παράθυρο </w:t>
       </w:r>
       <w:r>
@@ -1641,19 +1931,37 @@
         <w:t>αποθηκεύονται προσωρινά σε μια βάση δεδομένων (</w:t>
       </w:r>
       <w:r>
-        <w:t>no</w:t>
-      </w:r>
-      <w:r>
-        <w:rPr>
-          <w:lang w:val="el-GR"/>
-        </w:rPr>
-        <w:t xml:space="preserve"> </w:t>
-      </w:r>
-      <w:proofErr w:type="spellStart"/>
-      <w:r>
-        <w:t>sql</w:t>
-      </w:r>
-      <w:proofErr w:type="spellEnd"/>
+        <w:rPr>
+          <w:color w:val="C00000"/>
+        </w:rPr>
+        <w:t>google</w:t>
+      </w:r>
+      <w:r>
+        <w:rPr>
+          <w:color w:val="C00000"/>
+          <w:lang w:val="el-GR"/>
+        </w:rPr>
+        <w:t xml:space="preserve"> </w:t>
+      </w:r>
+      <w:r>
+        <w:rPr>
+          <w:color w:val="C00000"/>
+        </w:rPr>
+        <w:t>firebase</w:t>
+      </w:r>
+      <w:r>
+        <w:rPr>
+          <w:color w:val="C00000"/>
+          <w:lang w:val="el-GR"/>
+        </w:rPr>
+        <w:t xml:space="preserve"> </w:t>
+      </w:r>
+      <w:r>
+        <w:rPr>
+          <w:color w:val="C00000"/>
+        </w:rPr>
+        <w:t>database</w:t>
+      </w:r>
       <w:r>
         <w:rPr>
           <w:lang w:val="el-GR"/>
@@ -1667,431 +1975,38 @@
           <w:lang w:val="el-GR"/>
         </w:rPr>
       </w:pPr>
+    </w:p>
+    <w:p>
+      <w:pPr>
+        <w:rPr>
+          <w:lang w:val="el-GR"/>
+        </w:rPr>
+      </w:pPr>
+    </w:p>
+    <w:p>
+      <w:pPr>
+        <w:rPr>
+          <w:lang w:val="el-GR"/>
+        </w:rPr>
+      </w:pPr>
       <w:r>
         <w:rPr>
           <w:noProof/>
           <w:lang w:val="el-GR"/>
         </w:rPr>
         <w:drawing>
-          <wp:anchor distT="0" distB="0" distL="114300" distR="114300" simplePos="0" relativeHeight="251662336" behindDoc="0" locked="0" layoutInCell="1" allowOverlap="1" wp14:anchorId="6B41B79A" wp14:editId="5355ED09">
+          <wp:anchor distT="0" distB="0" distL="114300" distR="114300" simplePos="0" relativeHeight="251662336" behindDoc="0" locked="0" layoutInCell="1" allowOverlap="1" wp14:anchorId="6B41B79A" wp14:editId="1BF4511A">
             <wp:simplePos x="0" y="0"/>
             <wp:positionH relativeFrom="margin">
-              <wp:posOffset>1876425</wp:posOffset>
+              <wp:posOffset>1832534</wp:posOffset>
             </wp:positionH>
             <wp:positionV relativeFrom="margin">
-              <wp:posOffset>2684227</wp:posOffset>
+              <wp:posOffset>3130372</wp:posOffset>
             </wp:positionV>
             <wp:extent cx="1731010" cy="3686175"/>
             <wp:effectExtent l="0" t="0" r="2540" b="0"/>
             <wp:wrapSquare wrapText="bothSides"/>
             <wp:docPr id="8" name="Εικόνα 8"/>
-            <wp:cNvGraphicFramePr>
-              <a:graphicFrameLocks xmlns:a="http://schemas.openxmlformats.org/drawingml/2006/main" noChangeAspect="1"/>
-            </wp:cNvGraphicFramePr>
-            <a:graphic xmlns:a="http://schemas.openxmlformats.org/drawingml/2006/main">
-              <a:graphicData uri="http://schemas.openxmlformats.org/drawingml/2006/picture">
-                <pic:pic xmlns:pic="http://schemas.openxmlformats.org/drawingml/2006/picture">
-                  <pic:nvPicPr>
-                    <pic:cNvPr id="1" name=""/>
-                    <pic:cNvPicPr/>
-                  </pic:nvPicPr>
-                  <pic:blipFill>
-                    <a:blip r:embed="rId6" cstate="print">
-                      <a:extLst>
-                        <a:ext uri="{28A0092B-C50C-407E-A947-70E740481C1C}">
-                          <a14:useLocalDpi xmlns:a14="http://schemas.microsoft.com/office/drawing/2010/main" val="0"/>
-                        </a:ext>
-                      </a:extLst>
-                    </a:blip>
-                    <a:stretch>
-                      <a:fillRect/>
-                    </a:stretch>
-                  </pic:blipFill>
-                  <pic:spPr>
-                    <a:xfrm>
-                      <a:off x="0" y="0"/>
-                      <a:ext cx="1731010" cy="3686175"/>
-                    </a:xfrm>
-                    <a:prstGeom prst="rect">
-                      <a:avLst/>
-                    </a:prstGeom>
-                  </pic:spPr>
-                </pic:pic>
-              </a:graphicData>
-            </a:graphic>
-          </wp:anchor>
-        </w:drawing>
-      </w:r>
-    </w:p>
-    <w:p>
-      <w:pPr>
-        <w:rPr>
-          <w:lang w:val="el-GR"/>
-        </w:rPr>
-      </w:pPr>
-    </w:p>
-    <w:p>
-      <w:pPr>
-        <w:rPr>
-          <w:lang w:val="el-GR"/>
-        </w:rPr>
-      </w:pPr>
-    </w:p>
-    <w:p>
-      <w:pPr>
-        <w:rPr>
-          <w:lang w:val="el-GR"/>
-        </w:rPr>
-      </w:pPr>
-    </w:p>
-    <w:p>
-      <w:pPr>
-        <w:rPr>
-          <w:lang w:val="el-GR"/>
-        </w:rPr>
-      </w:pPr>
-    </w:p>
-    <w:p>
-      <w:pPr>
-        <w:rPr>
-          <w:lang w:val="el-GR"/>
-        </w:rPr>
-      </w:pPr>
-    </w:p>
-    <w:p>
-      <w:pPr>
-        <w:rPr>
-          <w:lang w:val="el-GR"/>
-        </w:rPr>
-      </w:pPr>
-    </w:p>
-    <w:p>
-      <w:pPr>
-        <w:rPr>
-          <w:lang w:val="el-GR"/>
-        </w:rPr>
-      </w:pPr>
-    </w:p>
-    <w:p>
-      <w:pPr>
-        <w:rPr>
-          <w:lang w:val="el-GR"/>
-        </w:rPr>
-      </w:pPr>
-    </w:p>
-    <w:p>
-      <w:pPr>
-        <w:rPr>
-          <w:lang w:val="el-GR"/>
-        </w:rPr>
-      </w:pPr>
-    </w:p>
-    <w:p>
-      <w:pPr>
-        <w:rPr>
-          <w:lang w:val="el-GR"/>
-        </w:rPr>
-      </w:pPr>
-    </w:p>
-    <w:p>
-      <w:pPr>
-        <w:rPr>
-          <w:lang w:val="el-GR"/>
-        </w:rPr>
-      </w:pPr>
-    </w:p>
-    <w:p>
-      <w:pPr>
-        <w:rPr>
-          <w:lang w:val="el-GR"/>
-        </w:rPr>
-      </w:pPr>
-    </w:p>
-    <w:p>
-      <w:pPr>
-        <w:rPr>
-          <w:lang w:val="el-GR"/>
-        </w:rPr>
-      </w:pPr>
-    </w:p>
-    <w:p>
-      <w:pPr>
-        <w:rPr>
-          <w:lang w:val="el-GR"/>
-        </w:rPr>
-      </w:pPr>
-    </w:p>
-    <w:p>
-      <w:pPr>
-        <w:rPr>
-          <w:lang w:val="el-GR"/>
-        </w:rPr>
-      </w:pPr>
-    </w:p>
-    <w:p>
-      <w:pPr>
-        <w:rPr>
-          <w:lang w:val="el-GR"/>
-        </w:rPr>
-      </w:pPr>
-    </w:p>
-    <w:p>
-      <w:pPr>
-        <w:rPr>
-          <w:lang w:val="el-GR"/>
-        </w:rPr>
-      </w:pPr>
-    </w:p>
-    <w:p>
-      <w:pPr>
-        <w:rPr>
-          <w:lang w:val="el-GR"/>
-        </w:rPr>
-      </w:pPr>
-    </w:p>
-    <w:p>
-      <w:pPr>
-        <w:rPr>
-          <w:lang w:val="el-GR"/>
-        </w:rPr>
-      </w:pPr>
-    </w:p>
-    <w:p>
-      <w:pPr>
-        <w:jc w:val="center"/>
-        <w:rPr>
-          <w:b/>
-          <w:bCs/>
-          <w:sz w:val="28"/>
-          <w:szCs w:val="28"/>
-          <w:lang w:val="el-GR"/>
-        </w:rPr>
-      </w:pPr>
-      <w:bookmarkStart w:id="2" w:name="Uploadjson"/>
-      <w:r>
-        <w:rPr>
-          <w:b/>
-          <w:bCs/>
-          <w:sz w:val="28"/>
-          <w:szCs w:val="28"/>
-        </w:rPr>
-        <w:lastRenderedPageBreak/>
-        <w:t>Upload</w:t>
-      </w:r>
-      <w:r>
-        <w:rPr>
-          <w:b/>
-          <w:bCs/>
-          <w:sz w:val="28"/>
-          <w:szCs w:val="28"/>
-          <w:lang w:val="el-GR"/>
-        </w:rPr>
-        <w:t xml:space="preserve"> </w:t>
-      </w:r>
-      <w:r>
-        <w:rPr>
-          <w:b/>
-          <w:bCs/>
-          <w:sz w:val="28"/>
-          <w:szCs w:val="28"/>
-        </w:rPr>
-        <w:t>Json</w:t>
-      </w:r>
-      <w:r>
-        <w:rPr>
-          <w:b/>
-          <w:bCs/>
-          <w:sz w:val="28"/>
-          <w:szCs w:val="28"/>
-          <w:lang w:val="el-GR"/>
-        </w:rPr>
-        <w:t xml:space="preserve"> </w:t>
-      </w:r>
-    </w:p>
-    <w:bookmarkEnd w:id="2"/>
-    <w:p>
-      <w:pPr>
-        <w:rPr>
-          <w:lang w:val="el-GR"/>
-        </w:rPr>
-      </w:pPr>
-    </w:p>
-    <w:p>
-      <w:pPr>
-        <w:rPr>
-          <w:lang w:val="el-GR"/>
-        </w:rPr>
-      </w:pPr>
-    </w:p>
-    <w:p>
-      <w:pPr>
-        <w:rPr>
-          <w:lang w:val="el-GR"/>
-        </w:rPr>
-      </w:pPr>
-      <w:r>
-        <w:rPr>
-          <w:lang w:val="el-GR"/>
-        </w:rPr>
-        <w:t xml:space="preserve">Ο χρήστης αφού επιλέξει να ανεβάσει αρχεία κινητικότητας, τύπου </w:t>
-      </w:r>
-      <w:r>
-        <w:t>json</w:t>
-      </w:r>
-      <w:r>
-        <w:rPr>
-          <w:lang w:val="el-GR"/>
-        </w:rPr>
-        <w:t xml:space="preserve">, μεταβαίνει σε παράθυρο του συστήματος, όπου το </w:t>
-      </w:r>
-      <w:r>
-        <w:t>android</w:t>
-      </w:r>
-      <w:r>
-        <w:rPr>
-          <w:lang w:val="el-GR"/>
-        </w:rPr>
-        <w:t xml:space="preserve"> εξάγει τα τελευταία </w:t>
-      </w:r>
-      <w:r>
-        <w:t>json</w:t>
-      </w:r>
-      <w:r>
-        <w:rPr>
-          <w:lang w:val="el-GR"/>
-        </w:rPr>
-        <w:t xml:space="preserve"> αρχεία(χρονικού εύρους 14 ημερών).</w:t>
-      </w:r>
-    </w:p>
-    <w:p>
-      <w:pPr>
-        <w:rPr>
-          <w:lang w:val="el-GR"/>
-        </w:rPr>
-      </w:pPr>
-    </w:p>
-    <w:p>
-      <w:pPr>
-        <w:rPr>
-          <w:lang w:val="el-GR"/>
-        </w:rPr>
-      </w:pPr>
-    </w:p>
-    <w:p>
-      <w:pPr>
-        <w:rPr>
-          <w:lang w:val="el-GR"/>
-        </w:rPr>
-      </w:pPr>
-      <w:r>
-        <w:rPr>
-          <w:lang w:val="el-GR"/>
-        </w:rPr>
-        <w:t xml:space="preserve">Ύστερα ο χρήστης, επιλέγει να ανεβάσει το πιστοποιητικό νόσου του και τέλος ανακατευθύνεται </w:t>
-      </w:r>
-    </w:p>
-    <w:p>
-      <w:pPr>
-        <w:rPr>
-          <w:lang w:val="el-GR"/>
-        </w:rPr>
-      </w:pPr>
-      <w:r>
-        <w:rPr>
-          <w:lang w:val="el-GR"/>
-        </w:rPr>
-        <w:t xml:space="preserve">στην </w:t>
-      </w:r>
-      <w:hyperlink w:anchor="MainInterface" w:history="1">
-        <w:r>
-          <w:rPr>
-            <w:rStyle w:val="-"/>
-            <w:color w:val="auto"/>
-            <w:lang w:val="el-GR"/>
-          </w:rPr>
-          <w:t>αρχική οθόνη της εφαρμογής.</w:t>
-        </w:r>
-      </w:hyperlink>
-    </w:p>
-    <w:p>
-      <w:pPr>
-        <w:rPr>
-          <w:lang w:val="el-GR"/>
-        </w:rPr>
-      </w:pPr>
-    </w:p>
-    <w:p>
-      <w:pPr>
-        <w:rPr>
-          <w:lang w:val="el-GR"/>
-        </w:rPr>
-      </w:pPr>
-    </w:p>
-    <w:p>
-      <w:pPr>
-        <w:jc w:val="center"/>
-        <w:rPr>
-          <w:b/>
-          <w:bCs/>
-          <w:sz w:val="28"/>
-          <w:szCs w:val="28"/>
-          <w:lang w:val="el-GR"/>
-        </w:rPr>
-      </w:pPr>
-      <w:bookmarkStart w:id="3" w:name="Form"/>
-      <w:r>
-        <w:rPr>
-          <w:b/>
-          <w:bCs/>
-          <w:sz w:val="28"/>
-          <w:szCs w:val="28"/>
-        </w:rPr>
-        <w:t>Complete</w:t>
-      </w:r>
-      <w:r>
-        <w:rPr>
-          <w:b/>
-          <w:bCs/>
-          <w:sz w:val="28"/>
-          <w:szCs w:val="28"/>
-          <w:lang w:val="el-GR"/>
-        </w:rPr>
-        <w:t xml:space="preserve"> </w:t>
-      </w:r>
-      <w:r>
-        <w:rPr>
-          <w:b/>
-          <w:bCs/>
-          <w:sz w:val="28"/>
-          <w:szCs w:val="28"/>
-        </w:rPr>
-        <w:t>Questionnaire</w:t>
-      </w:r>
-    </w:p>
-    <w:bookmarkEnd w:id="3"/>
-    <w:p>
-      <w:pPr>
-        <w:rPr>
-          <w:lang w:val="el-GR"/>
-        </w:rPr>
-      </w:pPr>
-      <w:r>
-        <w:rPr>
-          <w:noProof/>
-        </w:rPr>
-        <w:drawing>
-          <wp:anchor distT="0" distB="0" distL="114300" distR="114300" simplePos="0" relativeHeight="251663360" behindDoc="0" locked="0" layoutInCell="1" allowOverlap="1" wp14:anchorId="7C438893" wp14:editId="53094665">
-            <wp:simplePos x="0" y="0"/>
-            <wp:positionH relativeFrom="margin">
-              <wp:posOffset>-400050</wp:posOffset>
-            </wp:positionH>
-            <wp:positionV relativeFrom="margin">
-              <wp:posOffset>3743325</wp:posOffset>
-            </wp:positionV>
-            <wp:extent cx="2222467" cy="4714875"/>
-            <wp:effectExtent l="0" t="0" r="6985" b="0"/>
-            <wp:wrapSquare wrapText="bothSides"/>
-            <wp:docPr id="4" name="Εικόνα 4"/>
             <wp:cNvGraphicFramePr>
               <a:graphicFrameLocks xmlns:a="http://schemas.openxmlformats.org/drawingml/2006/main" noChangeAspect="1"/>
             </wp:cNvGraphicFramePr>
@@ -2117,6 +2032,398 @@
                   <pic:spPr>
                     <a:xfrm>
                       <a:off x="0" y="0"/>
+                      <a:ext cx="1731010" cy="3686175"/>
+                    </a:xfrm>
+                    <a:prstGeom prst="rect">
+                      <a:avLst/>
+                    </a:prstGeom>
+                  </pic:spPr>
+                </pic:pic>
+              </a:graphicData>
+            </a:graphic>
+          </wp:anchor>
+        </w:drawing>
+      </w:r>
+    </w:p>
+    <w:p>
+      <w:pPr>
+        <w:rPr>
+          <w:lang w:val="el-GR"/>
+        </w:rPr>
+      </w:pPr>
+    </w:p>
+    <w:p>
+      <w:pPr>
+        <w:rPr>
+          <w:lang w:val="el-GR"/>
+        </w:rPr>
+      </w:pPr>
+    </w:p>
+    <w:p>
+      <w:pPr>
+        <w:rPr>
+          <w:lang w:val="el-GR"/>
+        </w:rPr>
+      </w:pPr>
+    </w:p>
+    <w:p>
+      <w:pPr>
+        <w:rPr>
+          <w:lang w:val="el-GR"/>
+        </w:rPr>
+      </w:pPr>
+    </w:p>
+    <w:p>
+      <w:pPr>
+        <w:rPr>
+          <w:lang w:val="el-GR"/>
+        </w:rPr>
+      </w:pPr>
+    </w:p>
+    <w:p>
+      <w:pPr>
+        <w:rPr>
+          <w:lang w:val="el-GR"/>
+        </w:rPr>
+      </w:pPr>
+    </w:p>
+    <w:p>
+      <w:pPr>
+        <w:rPr>
+          <w:lang w:val="el-GR"/>
+        </w:rPr>
+      </w:pPr>
+    </w:p>
+    <w:p>
+      <w:pPr>
+        <w:rPr>
+          <w:lang w:val="el-GR"/>
+        </w:rPr>
+      </w:pPr>
+    </w:p>
+    <w:p>
+      <w:pPr>
+        <w:rPr>
+          <w:lang w:val="el-GR"/>
+        </w:rPr>
+      </w:pPr>
+    </w:p>
+    <w:p>
+      <w:pPr>
+        <w:rPr>
+          <w:lang w:val="el-GR"/>
+        </w:rPr>
+      </w:pPr>
+    </w:p>
+    <w:p>
+      <w:pPr>
+        <w:rPr>
+          <w:lang w:val="el-GR"/>
+        </w:rPr>
+      </w:pPr>
+    </w:p>
+    <w:p>
+      <w:pPr>
+        <w:rPr>
+          <w:lang w:val="el-GR"/>
+        </w:rPr>
+      </w:pPr>
+    </w:p>
+    <w:p>
+      <w:pPr>
+        <w:rPr>
+          <w:lang w:val="el-GR"/>
+        </w:rPr>
+      </w:pPr>
+    </w:p>
+    <w:p>
+      <w:pPr>
+        <w:rPr>
+          <w:lang w:val="el-GR"/>
+        </w:rPr>
+      </w:pPr>
+    </w:p>
+    <w:p>
+      <w:pPr>
+        <w:rPr>
+          <w:lang w:val="el-GR"/>
+        </w:rPr>
+      </w:pPr>
+    </w:p>
+    <w:p>
+      <w:pPr>
+        <w:rPr>
+          <w:lang w:val="el-GR"/>
+        </w:rPr>
+      </w:pPr>
+    </w:p>
+    <w:p>
+      <w:pPr>
+        <w:rPr>
+          <w:lang w:val="el-GR"/>
+        </w:rPr>
+      </w:pPr>
+    </w:p>
+    <w:p>
+      <w:pPr>
+        <w:jc w:val="center"/>
+        <w:rPr>
+          <w:b/>
+          <w:bCs/>
+          <w:sz w:val="28"/>
+          <w:szCs w:val="28"/>
+          <w:lang w:val="el-GR"/>
+        </w:rPr>
+      </w:pPr>
+      <w:bookmarkStart w:id="2" w:name="Uploadjson"/>
+      <w:r>
+        <w:rPr>
+          <w:b/>
+          <w:bCs/>
+          <w:sz w:val="28"/>
+          <w:szCs w:val="28"/>
+        </w:rPr>
+        <w:t>Upload</w:t>
+      </w:r>
+      <w:r>
+        <w:rPr>
+          <w:b/>
+          <w:bCs/>
+          <w:sz w:val="28"/>
+          <w:szCs w:val="28"/>
+          <w:lang w:val="el-GR"/>
+        </w:rPr>
+        <w:t xml:space="preserve"> </w:t>
+      </w:r>
+      <w:r>
+        <w:rPr>
+          <w:b/>
+          <w:bCs/>
+          <w:sz w:val="28"/>
+          <w:szCs w:val="28"/>
+        </w:rPr>
+        <w:t>Json</w:t>
+      </w:r>
+      <w:r>
+        <w:rPr>
+          <w:b/>
+          <w:bCs/>
+          <w:sz w:val="28"/>
+          <w:szCs w:val="28"/>
+          <w:lang w:val="el-GR"/>
+        </w:rPr>
+        <w:t xml:space="preserve"> </w:t>
+      </w:r>
+    </w:p>
+    <w:bookmarkEnd w:id="2"/>
+    <w:p>
+      <w:pPr>
+        <w:rPr>
+          <w:lang w:val="el-GR"/>
+        </w:rPr>
+      </w:pPr>
+    </w:p>
+    <w:p>
+      <w:pPr>
+        <w:rPr>
+          <w:lang w:val="el-GR"/>
+        </w:rPr>
+      </w:pPr>
+    </w:p>
+    <w:p>
+      <w:pPr>
+        <w:rPr>
+          <w:lang w:val="el-GR"/>
+        </w:rPr>
+      </w:pPr>
+      <w:r>
+        <w:rPr>
+          <w:lang w:val="el-GR"/>
+        </w:rPr>
+        <w:t xml:space="preserve">Ο χρήστης αφού επιλέξει να ανεβάσει αρχεία κινητικότητας, τύπου </w:t>
+      </w:r>
+      <w:r>
+        <w:t>json</w:t>
+      </w:r>
+      <w:r>
+        <w:rPr>
+          <w:lang w:val="el-GR"/>
+        </w:rPr>
+        <w:t xml:space="preserve">, μεταβαίνει σε παράθυρο του συστήματος, όπου το </w:t>
+      </w:r>
+      <w:r>
+        <w:t>android</w:t>
+      </w:r>
+      <w:r>
+        <w:rPr>
+          <w:lang w:val="el-GR"/>
+        </w:rPr>
+        <w:t xml:space="preserve"> εξάγει τα τελευταία </w:t>
+      </w:r>
+      <w:r>
+        <w:t>json</w:t>
+      </w:r>
+      <w:r>
+        <w:rPr>
+          <w:lang w:val="el-GR"/>
+        </w:rPr>
+        <w:t xml:space="preserve"> αρχεία(χρονικού εύρους 14 ημερών).</w:t>
+      </w:r>
+    </w:p>
+    <w:p>
+      <w:pPr>
+        <w:rPr>
+          <w:lang w:val="el-GR"/>
+        </w:rPr>
+      </w:pPr>
+    </w:p>
+    <w:p>
+      <w:pPr>
+        <w:rPr>
+          <w:lang w:val="el-GR"/>
+        </w:rPr>
+      </w:pPr>
+    </w:p>
+    <w:p>
+      <w:pPr>
+        <w:rPr>
+          <w:lang w:val="el-GR"/>
+        </w:rPr>
+      </w:pPr>
+      <w:r>
+        <w:rPr>
+          <w:lang w:val="el-GR"/>
+        </w:rPr>
+        <w:t xml:space="preserve">Ύστερα ο χρήστης, επιλέγει να ανεβάσει το πιστοποιητικό νόσου του και τέλος ανακατευθύνεται </w:t>
+      </w:r>
+    </w:p>
+    <w:p>
+      <w:pPr>
+        <w:rPr>
+          <w:lang w:val="el-GR"/>
+        </w:rPr>
+      </w:pPr>
+      <w:r>
+        <w:rPr>
+          <w:lang w:val="el-GR"/>
+        </w:rPr>
+        <w:t xml:space="preserve">στην </w:t>
+      </w:r>
+      <w:hyperlink w:anchor="MainInterface" w:history="1">
+        <w:r>
+          <w:rPr>
+            <w:rStyle w:val="-"/>
+            <w:color w:val="auto"/>
+            <w:lang w:val="el-GR"/>
+          </w:rPr>
+          <w:t>αρχική οθόνη της εφαρμογής.</w:t>
+        </w:r>
+      </w:hyperlink>
+    </w:p>
+    <w:p>
+      <w:pPr>
+        <w:rPr>
+          <w:lang w:val="el-GR"/>
+        </w:rPr>
+      </w:pPr>
+    </w:p>
+    <w:p>
+      <w:pPr>
+        <w:rPr>
+          <w:lang w:val="el-GR"/>
+        </w:rPr>
+      </w:pPr>
+    </w:p>
+    <w:p>
+      <w:pPr>
+        <w:jc w:val="center"/>
+        <w:rPr>
+          <w:b/>
+          <w:bCs/>
+          <w:sz w:val="28"/>
+          <w:szCs w:val="28"/>
+          <w:lang w:val="el-GR"/>
+        </w:rPr>
+      </w:pPr>
+      <w:bookmarkStart w:id="3" w:name="Form"/>
+      <w:r>
+        <w:rPr>
+          <w:b/>
+          <w:bCs/>
+          <w:sz w:val="28"/>
+          <w:szCs w:val="28"/>
+        </w:rPr>
+        <w:t>Complete</w:t>
+      </w:r>
+      <w:r>
+        <w:rPr>
+          <w:b/>
+          <w:bCs/>
+          <w:sz w:val="28"/>
+          <w:szCs w:val="28"/>
+          <w:lang w:val="el-GR"/>
+        </w:rPr>
+        <w:t xml:space="preserve"> </w:t>
+      </w:r>
+      <w:r>
+        <w:rPr>
+          <w:b/>
+          <w:bCs/>
+          <w:sz w:val="28"/>
+          <w:szCs w:val="28"/>
+        </w:rPr>
+        <w:t>Questionnaire</w:t>
+      </w:r>
+    </w:p>
+    <w:bookmarkEnd w:id="3"/>
+    <w:p>
+      <w:pPr>
+        <w:rPr>
+          <w:lang w:val="el-GR"/>
+        </w:rPr>
+      </w:pPr>
+      <w:r>
+        <w:rPr>
+          <w:noProof/>
+        </w:rPr>
+        <w:drawing>
+          <wp:anchor distT="0" distB="0" distL="114300" distR="114300" simplePos="0" relativeHeight="251663360" behindDoc="0" locked="0" layoutInCell="1" allowOverlap="1" wp14:anchorId="7C438893" wp14:editId="53094665">
+            <wp:simplePos x="0" y="0"/>
+            <wp:positionH relativeFrom="margin">
+              <wp:posOffset>-400050</wp:posOffset>
+            </wp:positionH>
+            <wp:positionV relativeFrom="margin">
+              <wp:posOffset>3743325</wp:posOffset>
+            </wp:positionV>
+            <wp:extent cx="2222467" cy="4714875"/>
+            <wp:effectExtent l="0" t="0" r="6985" b="0"/>
+            <wp:wrapSquare wrapText="bothSides"/>
+            <wp:docPr id="4" name="Εικόνα 4"/>
+            <wp:cNvGraphicFramePr>
+              <a:graphicFrameLocks xmlns:a="http://schemas.openxmlformats.org/drawingml/2006/main" noChangeAspect="1"/>
+            </wp:cNvGraphicFramePr>
+            <a:graphic xmlns:a="http://schemas.openxmlformats.org/drawingml/2006/main">
+              <a:graphicData uri="http://schemas.openxmlformats.org/drawingml/2006/picture">
+                <pic:pic xmlns:pic="http://schemas.openxmlformats.org/drawingml/2006/picture">
+                  <pic:nvPicPr>
+                    <pic:cNvPr id="1" name=""/>
+                    <pic:cNvPicPr/>
+                  </pic:nvPicPr>
+                  <pic:blipFill>
+                    <a:blip r:embed="rId8" cstate="print">
+                      <a:extLst>
+                        <a:ext uri="{28A0092B-C50C-407E-A947-70E740481C1C}">
+                          <a14:useLocalDpi xmlns:a14="http://schemas.microsoft.com/office/drawing/2010/main" val="0"/>
+                        </a:ext>
+                      </a:extLst>
+                    </a:blip>
+                    <a:stretch>
+                      <a:fillRect/>
+                    </a:stretch>
+                  </pic:blipFill>
+                  <pic:spPr>
+                    <a:xfrm>
+                      <a:off x="0" y="0"/>
                       <a:ext cx="2222467" cy="4714875"/>
                     </a:xfrm>
                     <a:prstGeom prst="rect">
@@ -2263,7 +2570,6 @@
         <w:rPr>
           <w:lang w:val="el-GR"/>
         </w:rPr>
-        <w:lastRenderedPageBreak/>
         <w:t xml:space="preserve">Ο χρήσης, αφού </w:t>
       </w:r>
       <w:r>
@@ -2353,54 +2659,6 @@
             <wp:extent cx="4432632" cy="3640347"/>
             <wp:effectExtent l="0" t="0" r="6350" b="0"/>
             <wp:docPr id="6" name="Εικόνα 6"/>
-            <wp:cNvGraphicFramePr>
-              <a:graphicFrameLocks xmlns:a="http://schemas.openxmlformats.org/drawingml/2006/main" noChangeAspect="1"/>
-            </wp:cNvGraphicFramePr>
-            <a:graphic xmlns:a="http://schemas.openxmlformats.org/drawingml/2006/main">
-              <a:graphicData uri="http://schemas.openxmlformats.org/drawingml/2006/picture">
-                <pic:pic xmlns:pic="http://schemas.openxmlformats.org/drawingml/2006/picture">
-                  <pic:nvPicPr>
-                    <pic:cNvPr id="1" name=""/>
-                    <pic:cNvPicPr/>
-                  </pic:nvPicPr>
-                  <pic:blipFill>
-                    <a:blip r:embed="rId8"/>
-                    <a:stretch>
-                      <a:fillRect/>
-                    </a:stretch>
-                  </pic:blipFill>
-                  <pic:spPr>
-                    <a:xfrm>
-                      <a:off x="0" y="0"/>
-                      <a:ext cx="4464189" cy="3666264"/>
-                    </a:xfrm>
-                    <a:prstGeom prst="rect">
-                      <a:avLst/>
-                    </a:prstGeom>
-                  </pic:spPr>
-                </pic:pic>
-              </a:graphicData>
-            </a:graphic>
-          </wp:inline>
-        </w:drawing>
-      </w:r>
-    </w:p>
-    <w:p>
-      <w:pPr>
-        <w:rPr>
-          <w:lang w:val="el-GR"/>
-        </w:rPr>
-      </w:pPr>
-      <w:r>
-        <w:rPr>
-          <w:noProof/>
-          <w:lang w:val="el-GR"/>
-        </w:rPr>
-        <w:drawing>
-          <wp:inline distT="0" distB="0" distL="0" distR="0" wp14:anchorId="671EE48C" wp14:editId="2732B54A">
-            <wp:extent cx="5943600" cy="2465070"/>
-            <wp:effectExtent l="0" t="0" r="0" b="0"/>
-            <wp:docPr id="7" name="Εικόνα 7"/>
             <wp:cNvGraphicFramePr>
               <a:graphicFrameLocks xmlns:a="http://schemas.openxmlformats.org/drawingml/2006/main" noChangeAspect="1"/>
             </wp:cNvGraphicFramePr>
@@ -2420,6 +2678,54 @@
                   <pic:spPr>
                     <a:xfrm>
                       <a:off x="0" y="0"/>
+                      <a:ext cx="4464189" cy="3666264"/>
+                    </a:xfrm>
+                    <a:prstGeom prst="rect">
+                      <a:avLst/>
+                    </a:prstGeom>
+                  </pic:spPr>
+                </pic:pic>
+              </a:graphicData>
+            </a:graphic>
+          </wp:inline>
+        </w:drawing>
+      </w:r>
+    </w:p>
+    <w:p>
+      <w:pPr>
+        <w:rPr>
+          <w:lang w:val="el-GR"/>
+        </w:rPr>
+      </w:pPr>
+      <w:r>
+        <w:rPr>
+          <w:noProof/>
+          <w:lang w:val="el-GR"/>
+        </w:rPr>
+        <w:drawing>
+          <wp:inline distT="0" distB="0" distL="0" distR="0" wp14:anchorId="671EE48C" wp14:editId="2732B54A">
+            <wp:extent cx="5943600" cy="2465070"/>
+            <wp:effectExtent l="0" t="0" r="0" b="0"/>
+            <wp:docPr id="7" name="Εικόνα 7"/>
+            <wp:cNvGraphicFramePr>
+              <a:graphicFrameLocks xmlns:a="http://schemas.openxmlformats.org/drawingml/2006/main" noChangeAspect="1"/>
+            </wp:cNvGraphicFramePr>
+            <a:graphic xmlns:a="http://schemas.openxmlformats.org/drawingml/2006/main">
+              <a:graphicData uri="http://schemas.openxmlformats.org/drawingml/2006/picture">
+                <pic:pic xmlns:pic="http://schemas.openxmlformats.org/drawingml/2006/picture">
+                  <pic:nvPicPr>
+                    <pic:cNvPr id="1" name=""/>
+                    <pic:cNvPicPr/>
+                  </pic:nvPicPr>
+                  <pic:blipFill>
+                    <a:blip r:embed="rId10"/>
+                    <a:stretch>
+                      <a:fillRect/>
+                    </a:stretch>
+                  </pic:blipFill>
+                  <pic:spPr>
+                    <a:xfrm>
+                      <a:off x="0" y="0"/>
                       <a:ext cx="5943600" cy="2465070"/>
                     </a:xfrm>
                     <a:prstGeom prst="rect">
@@ -2557,24 +2863,172 @@
           <w:lang w:val="el-GR"/>
         </w:rPr>
       </w:pPr>
+    </w:p>
+    <w:p>
+      <w:pPr>
+        <w:rPr>
+          <w:lang w:val="el-GR"/>
+        </w:rPr>
+      </w:pPr>
+    </w:p>
+    <w:p>
+      <w:pPr>
+        <w:ind w:left="1440" w:firstLine="720"/>
+        <w:rPr>
+          <w:b/>
+          <w:bCs/>
+          <w:sz w:val="28"/>
+          <w:szCs w:val="28"/>
+          <w:lang w:val="el-GR"/>
+        </w:rPr>
+      </w:pPr>
+      <w:r>
+        <w:rPr>
+          <w:b/>
+          <w:bCs/>
+          <w:sz w:val="28"/>
+          <w:szCs w:val="28"/>
+          <w:lang w:val="el-GR"/>
+        </w:rPr>
+        <w:t xml:space="preserve">                            </w:t>
+      </w:r>
+      <w:bookmarkStart w:id="4" w:name="StaySafe"/>
+      <w:r>
+        <w:rPr>
+          <w:b/>
+          <w:bCs/>
+          <w:sz w:val="28"/>
+          <w:szCs w:val="28"/>
+        </w:rPr>
+        <w:t>Stay</w:t>
+      </w:r>
+      <w:r>
+        <w:rPr>
+          <w:b/>
+          <w:bCs/>
+          <w:sz w:val="28"/>
+          <w:szCs w:val="28"/>
+          <w:lang w:val="el-GR"/>
+        </w:rPr>
+        <w:t xml:space="preserve"> </w:t>
+      </w:r>
+      <w:r>
+        <w:rPr>
+          <w:b/>
+          <w:bCs/>
+          <w:sz w:val="28"/>
+          <w:szCs w:val="28"/>
+        </w:rPr>
+        <w:t>Safe</w:t>
+      </w:r>
+    </w:p>
+    <w:bookmarkEnd w:id="4"/>
+    <w:p>
+      <w:pPr>
+        <w:rPr>
+          <w:lang w:val="el-GR"/>
+        </w:rPr>
+      </w:pPr>
+    </w:p>
+    <w:p>
+      <w:pPr>
+        <w:rPr>
+          <w:lang w:val="el-GR"/>
+        </w:rPr>
+      </w:pPr>
+      <w:r>
+        <w:rPr>
+          <w:lang w:val="el-GR"/>
+        </w:rPr>
+        <w:t xml:space="preserve">Ο  χρήστης εναλλακτικά έχει την επιλογή να εισέλθει στο </w:t>
+      </w:r>
+      <w:r>
+        <w:t>main</w:t>
+      </w:r>
+      <w:r>
+        <w:rPr>
+          <w:lang w:val="el-GR"/>
+        </w:rPr>
+        <w:t xml:space="preserve"> </w:t>
+      </w:r>
+      <w:r>
+        <w:t>hub</w:t>
+      </w:r>
+      <w:r>
+        <w:rPr>
+          <w:lang w:val="el-GR"/>
+        </w:rPr>
+        <w:t xml:space="preserve"> της εφαρμογής όπου μπορεί να </w:t>
+      </w:r>
+      <w:r>
+        <w:rPr>
+          <w:lang w:val="el-GR"/>
+        </w:rPr>
+        <w:t xml:space="preserve">επιλέξει από το πάνω αριστερά </w:t>
+      </w:r>
+      <w:proofErr w:type="spellStart"/>
+      <w:r>
+        <w:rPr>
+          <w:lang w:val="el-GR"/>
+        </w:rPr>
+        <w:t>αναδιπλώμενο</w:t>
+      </w:r>
+      <w:proofErr w:type="spellEnd"/>
+      <w:r>
+        <w:rPr>
+          <w:lang w:val="el-GR"/>
+        </w:rPr>
+        <w:t xml:space="preserve"> παράθυρο τι θέλει να κάνει</w:t>
+      </w:r>
+      <w:r>
+        <w:rPr>
+          <w:lang w:val="el-GR"/>
+        </w:rPr>
+        <w:t>. Η προηγούμενη λειτουργία (το να ανεβάσει κάποιοι είδους αρχείο), φυσ</w:t>
+      </w:r>
+      <w:r>
+        <w:rPr>
+          <w:lang w:val="el-GR"/>
+        </w:rPr>
+        <w:t>ι</w:t>
+      </w:r>
+      <w:r>
+        <w:rPr>
+          <w:lang w:val="el-GR"/>
+        </w:rPr>
+        <w:t>κά δεν είναι υποχρεωτική.</w:t>
+      </w:r>
+      <w:r>
+        <w:rPr>
+          <w:lang w:val="el-GR"/>
+        </w:rPr>
+        <w:t xml:space="preserve"> </w:t>
+      </w:r>
+    </w:p>
+    <w:p>
+      <w:pPr>
+        <w:rPr>
+          <w:lang w:val="el-GR"/>
+        </w:rPr>
+      </w:pPr>
       <w:r>
         <w:rPr>
           <w:noProof/>
           <w:lang w:val="el-GR"/>
         </w:rPr>
         <w:drawing>
-          <wp:anchor distT="0" distB="0" distL="114300" distR="114300" simplePos="0" relativeHeight="251661312" behindDoc="0" locked="0" layoutInCell="1" allowOverlap="1" wp14:anchorId="5F6196F9" wp14:editId="1B2BCC12">
+          <wp:anchor distT="0" distB="0" distL="114300" distR="114300" simplePos="0" relativeHeight="251674624" behindDoc="0" locked="0" layoutInCell="1" allowOverlap="1" wp14:anchorId="7C197C8B" wp14:editId="1B89695C">
             <wp:simplePos x="0" y="0"/>
             <wp:positionH relativeFrom="margin">
-              <wp:posOffset>-437377</wp:posOffset>
+              <wp:posOffset>-344805</wp:posOffset>
             </wp:positionH>
             <wp:positionV relativeFrom="margin">
-              <wp:posOffset>1327757</wp:posOffset>
+              <wp:posOffset>3895090</wp:posOffset>
             </wp:positionV>
-            <wp:extent cx="2440940" cy="5215890"/>
-            <wp:effectExtent l="0" t="0" r="0" b="3810"/>
+            <wp:extent cx="1978025" cy="4203700"/>
+            <wp:effectExtent l="0" t="0" r="3175" b="6350"/>
             <wp:wrapSquare wrapText="bothSides"/>
-            <wp:docPr id="5" name="Εικόνα 5"/>
+            <wp:docPr id="18" name="Εικόνα 18"/>
             <wp:cNvGraphicFramePr>
               <a:graphicFrameLocks xmlns:a="http://schemas.openxmlformats.org/drawingml/2006/main" noChangeAspect="1"/>
             </wp:cNvGraphicFramePr>
@@ -2586,7 +3040,7 @@
                     <pic:cNvPicPr/>
                   </pic:nvPicPr>
                   <pic:blipFill>
-                    <a:blip r:embed="rId10">
+                    <a:blip r:embed="rId11" cstate="print">
                       <a:extLst>
                         <a:ext uri="{28A0092B-C50C-407E-A947-70E740481C1C}">
                           <a14:useLocalDpi xmlns:a14="http://schemas.microsoft.com/office/drawing/2010/main" val="0"/>
@@ -2600,7 +3054,7 @@
                   <pic:spPr>
                     <a:xfrm>
                       <a:off x="0" y="0"/>
-                      <a:ext cx="2440940" cy="5215890"/>
+                      <a:ext cx="1978025" cy="4203700"/>
                     </a:xfrm>
                     <a:prstGeom prst="rect">
                       <a:avLst/>
@@ -2635,173 +3089,29 @@
     </w:p>
     <w:p>
       <w:pPr>
-        <w:ind w:left="1440" w:firstLine="720"/>
-        <w:rPr>
-          <w:b/>
-          <w:bCs/>
-          <w:sz w:val="28"/>
-          <w:szCs w:val="28"/>
-          <w:lang w:val="el-GR"/>
-        </w:rPr>
-      </w:pPr>
-      <w:bookmarkStart w:id="4" w:name="StaySafe"/>
-      <w:r>
-        <w:rPr>
-          <w:b/>
-          <w:bCs/>
-          <w:sz w:val="28"/>
-          <w:szCs w:val="28"/>
-          <w:lang w:val="el-GR"/>
-        </w:rPr>
-        <w:t xml:space="preserve">                            </w:t>
-      </w:r>
-      <w:r>
-        <w:rPr>
-          <w:b/>
-          <w:bCs/>
-          <w:sz w:val="28"/>
-          <w:szCs w:val="28"/>
-        </w:rPr>
-        <w:t>Stay</w:t>
-      </w:r>
-      <w:r>
-        <w:rPr>
-          <w:b/>
-          <w:bCs/>
-          <w:sz w:val="28"/>
-          <w:szCs w:val="28"/>
-          <w:lang w:val="el-GR"/>
-        </w:rPr>
-        <w:t xml:space="preserve"> </w:t>
-      </w:r>
-      <w:r>
-        <w:rPr>
-          <w:b/>
-          <w:bCs/>
-          <w:sz w:val="28"/>
-          <w:szCs w:val="28"/>
-        </w:rPr>
-        <w:t>Safe</w:t>
-      </w:r>
-    </w:p>
-    <w:bookmarkEnd w:id="4"/>
-    <w:p>
-      <w:pPr>
-        <w:rPr>
-          <w:lang w:val="el-GR"/>
-        </w:rPr>
-      </w:pPr>
-    </w:p>
-    <w:p>
-      <w:pPr>
-        <w:rPr>
-          <w:lang w:val="el-GR"/>
-        </w:rPr>
-      </w:pPr>
-    </w:p>
-    <w:p>
-      <w:pPr>
-        <w:rPr>
-          <w:lang w:val="el-GR"/>
-        </w:rPr>
-      </w:pPr>
-    </w:p>
-    <w:p>
-      <w:pPr>
-        <w:rPr>
-          <w:lang w:val="el-GR"/>
-        </w:rPr>
-      </w:pPr>
-      <w:r>
-        <w:rPr>
-          <w:lang w:val="el-GR"/>
-        </w:rPr>
-        <w:t xml:space="preserve">Ο  χρήστης εναλλακτικά έχει την επιλογή να εισέλθει στο </w:t>
-      </w:r>
-      <w:r>
-        <w:t>main</w:t>
-      </w:r>
-      <w:r>
-        <w:rPr>
-          <w:lang w:val="el-GR"/>
-        </w:rPr>
-        <w:t xml:space="preserve"> </w:t>
-      </w:r>
-      <w:r>
-        <w:t>hub</w:t>
-      </w:r>
-      <w:r>
-        <w:rPr>
-          <w:lang w:val="el-GR"/>
-        </w:rPr>
-        <w:t xml:space="preserve"> της εφαρμογής όπου μπορεί να </w:t>
-      </w:r>
-      <w:r>
-        <w:rPr>
-          <w:lang w:val="el-GR"/>
-        </w:rPr>
-        <w:t xml:space="preserve">επιλέξει από το πάνω αριστερά </w:t>
-      </w:r>
-      <w:proofErr w:type="spellStart"/>
-      <w:r>
-        <w:rPr>
-          <w:lang w:val="el-GR"/>
-        </w:rPr>
-        <w:t>αναδιπλώμενο</w:t>
-      </w:r>
-      <w:proofErr w:type="spellEnd"/>
-      <w:r>
-        <w:rPr>
-          <w:lang w:val="el-GR"/>
-        </w:rPr>
-        <w:t xml:space="preserve"> παράθυρο τι θέλει να κάνει</w:t>
-      </w:r>
-      <w:r>
-        <w:rPr>
-          <w:lang w:val="el-GR"/>
-        </w:rPr>
-        <w:t>. Η προηγούμενη λειτουργία (το να ανεβάσει κάποιοι είδους αρχείο), φυσ</w:t>
-      </w:r>
-      <w:r>
-        <w:rPr>
-          <w:lang w:val="el-GR"/>
-        </w:rPr>
-        <w:t>ι</w:t>
-      </w:r>
-      <w:r>
-        <w:rPr>
-          <w:lang w:val="el-GR"/>
-        </w:rPr>
-        <w:t>κά δεν είναι υποχρεωτική.</w:t>
-      </w:r>
-    </w:p>
-    <w:p>
-      <w:pPr>
-        <w:rPr>
-          <w:lang w:val="el-GR"/>
-        </w:rPr>
-      </w:pPr>
-    </w:p>
-    <w:p>
-      <w:pPr>
-        <w:rPr>
-          <w:lang w:val="el-GR"/>
-        </w:rPr>
-      </w:pPr>
-    </w:p>
-    <w:p>
-      <w:pPr>
-        <w:rPr>
-          <w:lang w:val="el-GR"/>
-        </w:rPr>
-      </w:pPr>
-    </w:p>
-    <w:p>
-      <w:pPr>
-        <w:rPr>
-          <w:lang w:val="el-GR"/>
-        </w:rPr>
-      </w:pPr>
+        <w:rPr>
+          <w:lang w:val="el-GR"/>
+        </w:rPr>
+      </w:pPr>
+    </w:p>
+    <w:p>
+      <w:pPr>
+        <w:rPr>
+          <w:lang w:val="el-GR"/>
+        </w:rPr>
+      </w:pPr>
+      <w:r>
+        <w:rPr>
+          <w:lang w:val="el-GR"/>
+        </w:rPr>
+        <w:tab/>
+      </w:r>
+      <w:r>
+        <w:rPr>
+          <w:lang w:val="el-GR"/>
+        </w:rPr>
+        <w:tab/>
+      </w:r>
       <w:r>
         <w:rPr>
           <w:lang w:val="el-GR"/>
@@ -2828,21 +3138,7 @@
             <w:rStyle w:val="-"/>
             <w:lang w:val="el-GR"/>
           </w:rPr>
-          <w:t>να διαβάσει επίσημα νέα τ</w:t>
-        </w:r>
-        <w:r>
-          <w:rPr>
-            <w:rStyle w:val="-"/>
-            <w:lang w:val="el-GR"/>
-          </w:rPr>
-          <w:t>η</w:t>
-        </w:r>
-        <w:r>
-          <w:rPr>
-            <w:rStyle w:val="-"/>
-            <w:lang w:val="el-GR"/>
-          </w:rPr>
-          <w:t>ς Πανδημίας</w:t>
+          <w:t>να διαβάσει επίσημα νέα της Πανδημίας</w:t>
         </w:r>
       </w:hyperlink>
       <w:r>
@@ -2855,13 +3151,165 @@
         <w:rPr>
           <w:lang w:val="el-GR"/>
         </w:rPr>
-        <w:t xml:space="preserve">, να κλείσει ραντεβού σε επιλεγμένα νοσοκομεία ή </w:t>
-      </w:r>
-      <w:r>
-        <w:rPr>
-          <w:lang w:val="el-GR"/>
-        </w:rPr>
-        <w:t>να μεταβεί σε όποια άλλη λειτουργία, του παρέχει η εφαρμογή</w:t>
+        <w:t>, να κλείσει ραντεβού σε επιλεγμένα νοσοκομεία ή να μεταβεί σε όποια άλλη λειτουργία, του παρέχει η εφαρμογή.</w:t>
+      </w:r>
+    </w:p>
+    <w:p>
+      <w:pPr>
+        <w:rPr>
+          <w:lang w:val="el-GR"/>
+        </w:rPr>
+      </w:pPr>
+    </w:p>
+    <w:p>
+      <w:pPr>
+        <w:rPr>
+          <w:lang w:val="el-GR"/>
+        </w:rPr>
+      </w:pPr>
+      <w:r>
+        <w:rPr>
+          <w:lang w:val="el-GR"/>
+        </w:rPr>
+        <w:tab/>
+      </w:r>
+      <w:r>
+        <w:rPr>
+          <w:lang w:val="el-GR"/>
+        </w:rPr>
+        <w:tab/>
+      </w:r>
+      <w:r>
+        <w:rPr>
+          <w:lang w:val="el-GR"/>
+        </w:rPr>
+        <w:t xml:space="preserve">Το </w:t>
+      </w:r>
+      <w:r>
+        <w:t>android</w:t>
+      </w:r>
+      <w:r>
+        <w:rPr>
+          <w:lang w:val="el-GR"/>
+        </w:rPr>
+        <w:t xml:space="preserve"> </w:t>
+      </w:r>
+      <w:r>
+        <w:t>studio</w:t>
+      </w:r>
+      <w:r>
+        <w:rPr>
+          <w:lang w:val="el-GR"/>
+        </w:rPr>
+        <w:t xml:space="preserve"> παρέχει </w:t>
+      </w:r>
+      <w:r>
+        <w:t>activity</w:t>
+      </w:r>
+      <w:r>
+        <w:rPr>
+          <w:lang w:val="el-GR"/>
+        </w:rPr>
+        <w:t xml:space="preserve"> </w:t>
+      </w:r>
+      <w:r>
+        <w:t>navigation</w:t>
+      </w:r>
+      <w:r>
+        <w:rPr>
+          <w:lang w:val="el-GR"/>
+        </w:rPr>
+        <w:t xml:space="preserve"> </w:t>
+      </w:r>
+      <w:r>
+        <w:t>D</w:t>
+      </w:r>
+      <w:r>
+        <w:t>rawer</w:t>
+      </w:r>
+      <w:r>
+        <w:rPr>
+          <w:lang w:val="el-GR"/>
+        </w:rPr>
+        <w:t xml:space="preserve"> που έχει τη δυνατότητα αναδίπλωσης και επέκτασης από ένα </w:t>
+      </w:r>
+      <w:r>
+        <w:t>sidebar</w:t>
+      </w:r>
+      <w:r>
+        <w:rPr>
+          <w:lang w:val="el-GR"/>
+        </w:rPr>
+        <w:t xml:space="preserve">.Το </w:t>
+      </w:r>
+      <w:r>
+        <w:t>sidebar</w:t>
+      </w:r>
+      <w:r>
+        <w:rPr>
+          <w:lang w:val="el-GR"/>
+        </w:rPr>
+        <w:t xml:space="preserve"> αυτό περιέχει όλες τις άλλες οθόνες τη</w:t>
+      </w:r>
+      <w:r>
+        <w:rPr>
+          <w:lang w:val="el-GR"/>
+        </w:rPr>
+        <w:t>ς</w:t>
+      </w:r>
+      <w:r>
+        <w:rPr>
+          <w:lang w:val="el-GR"/>
+        </w:rPr>
+        <w:t xml:space="preserve"> εφαρμογής μας.</w:t>
+      </w:r>
+      <w:r>
+        <w:rPr>
+          <w:lang w:val="el-GR"/>
+        </w:rPr>
+        <w:t xml:space="preserve"> Αυτές είναι αντικείμενα τύπου </w:t>
+      </w:r>
+      <w:r>
+        <w:t>fragment</w:t>
+      </w:r>
+      <w:r>
+        <w:rPr>
+          <w:lang w:val="el-GR"/>
+        </w:rPr>
+        <w:t xml:space="preserve">, που χειρίζονται διαφορετικά από το </w:t>
+      </w:r>
+      <w:r>
+        <w:t>Android</w:t>
+      </w:r>
+      <w:r>
+        <w:rPr>
+          <w:lang w:val="el-GR"/>
+        </w:rPr>
+        <w:t xml:space="preserve"> </w:t>
+      </w:r>
+      <w:r>
+        <w:t>Studio</w:t>
+      </w:r>
+      <w:r>
+        <w:rPr>
+          <w:lang w:val="el-GR"/>
+        </w:rPr>
+        <w:t xml:space="preserve"> </w:t>
+      </w:r>
+      <w:r>
+        <w:rPr>
+          <w:lang w:val="el-GR"/>
+        </w:rPr>
+        <w:t>σε σχέση με τις Δραστηριότητες –</w:t>
+      </w:r>
+      <w:r>
+        <w:rPr>
+          <w:lang w:val="el-GR"/>
+        </w:rPr>
+        <w:t xml:space="preserve"> </w:t>
+      </w:r>
+      <w:r>
+        <w:t>Activities</w:t>
       </w:r>
       <w:r>
         <w:rPr>
@@ -2869,213 +3317,17 @@
         </w:rPr>
         <w:t>.</w:t>
       </w:r>
-    </w:p>
-    <w:p>
-      <w:pPr>
-        <w:rPr>
-          <w:lang w:val="el-GR"/>
-        </w:rPr>
-      </w:pPr>
-    </w:p>
-    <w:p>
-      <w:pPr>
-        <w:rPr>
-          <w:lang w:val="el-GR"/>
-        </w:rPr>
-      </w:pPr>
-    </w:p>
-    <w:p>
-      <w:pPr>
-        <w:rPr>
-          <w:lang w:val="el-GR"/>
-        </w:rPr>
-      </w:pPr>
-    </w:p>
-    <w:p>
-      <w:pPr>
-        <w:rPr>
-          <w:lang w:val="el-GR"/>
-        </w:rPr>
-      </w:pPr>
-      <w:r>
-        <w:rPr>
-          <w:lang w:val="el-GR"/>
-        </w:rPr>
-        <w:t xml:space="preserve">Το </w:t>
-      </w:r>
-      <w:r>
-        <w:t>android</w:t>
-      </w:r>
-      <w:r>
-        <w:rPr>
-          <w:lang w:val="el-GR"/>
-        </w:rPr>
-        <w:t xml:space="preserve"> </w:t>
-      </w:r>
-      <w:r>
-        <w:t>studio</w:t>
-      </w:r>
-      <w:r>
-        <w:rPr>
-          <w:lang w:val="el-GR"/>
-        </w:rPr>
-        <w:t xml:space="preserve"> παρέχει </w:t>
-      </w:r>
-      <w:r>
-        <w:t>activity</w:t>
-      </w:r>
-      <w:r>
-        <w:rPr>
-          <w:lang w:val="el-GR"/>
-        </w:rPr>
-        <w:t xml:space="preserve"> </w:t>
-      </w:r>
-      <w:r>
-        <w:t>navigation</w:t>
-      </w:r>
-      <w:r>
-        <w:rPr>
-          <w:lang w:val="el-GR"/>
-        </w:rPr>
-        <w:t xml:space="preserve"> </w:t>
-      </w:r>
-      <w:r>
-        <w:t>D</w:t>
-      </w:r>
-      <w:r>
-        <w:t>rawer</w:t>
-      </w:r>
-      <w:r>
-        <w:rPr>
-          <w:lang w:val="el-GR"/>
-        </w:rPr>
-        <w:t xml:space="preserve"> που έχει τη δυνατότητα αναδίπλωσης και επέκτασης από ένα </w:t>
-      </w:r>
-      <w:r>
-        <w:t>sidebar</w:t>
-      </w:r>
-      <w:r>
-        <w:rPr>
-          <w:lang w:val="el-GR"/>
-        </w:rPr>
-        <w:t xml:space="preserve">.Το </w:t>
-      </w:r>
-      <w:r>
-        <w:t>sidebar</w:t>
-      </w:r>
-      <w:r>
-        <w:rPr>
-          <w:lang w:val="el-GR"/>
-        </w:rPr>
-        <w:t xml:space="preserve"> αυτό περιέχει όλες τις άλλες οθόνες τη</w:t>
-      </w:r>
-      <w:r>
-        <w:rPr>
-          <w:lang w:val="el-GR"/>
-        </w:rPr>
-        <w:t>ς</w:t>
-      </w:r>
-      <w:r>
-        <w:rPr>
-          <w:lang w:val="el-GR"/>
-        </w:rPr>
-        <w:t xml:space="preserve"> εφαρμογής μας.</w:t>
-      </w:r>
-      <w:r>
-        <w:rPr>
-          <w:lang w:val="el-GR"/>
-        </w:rPr>
-        <w:t xml:space="preserve"> Αυτές είναι αντικείμενα τύπου </w:t>
-      </w:r>
-      <w:r>
-        <w:t>fragment</w:t>
-      </w:r>
-      <w:r>
-        <w:rPr>
-          <w:lang w:val="el-GR"/>
-        </w:rPr>
-        <w:t xml:space="preserve">, που χειρίζονται διαφορετικά από το </w:t>
-      </w:r>
-      <w:r>
-        <w:t>Android</w:t>
-      </w:r>
-      <w:r>
-        <w:rPr>
-          <w:lang w:val="el-GR"/>
-        </w:rPr>
-        <w:t xml:space="preserve"> </w:t>
-      </w:r>
-      <w:r>
-        <w:t>Studio</w:t>
-      </w:r>
-      <w:r>
-        <w:rPr>
-          <w:lang w:val="el-GR"/>
-        </w:rPr>
-        <w:t xml:space="preserve"> </w:t>
-      </w:r>
-      <w:r>
-        <w:rPr>
-          <w:lang w:val="el-GR"/>
-        </w:rPr>
-        <w:t>σε σχέση με τις Δραστηριότητες –</w:t>
-      </w:r>
-      <w:r>
-        <w:rPr>
-          <w:lang w:val="el-GR"/>
-        </w:rPr>
-        <w:t xml:space="preserve"> </w:t>
-      </w:r>
-      <w:r>
-        <w:t>Activities</w:t>
-      </w:r>
-      <w:r>
-        <w:rPr>
-          <w:lang w:val="el-GR"/>
-        </w:rPr>
-        <w:t>.</w:t>
-      </w:r>
-      <w:r>
-        <w:rPr>
-          <w:lang w:val="el-GR"/>
-        </w:rPr>
-        <w:t xml:space="preserve"> </w:t>
-      </w:r>
-      <w:r>
-        <w:rPr>
-          <w:lang w:val="el-GR"/>
-        </w:rPr>
-        <w:t>Γενικά προσφέρουν καλύτερη απόδοση</w:t>
-      </w:r>
-      <w:r>
-        <w:rPr>
-          <w:lang w:val="el-GR"/>
-        </w:rPr>
-        <w:t xml:space="preserve">(, καθώς δεσμεύουν την ίδια θέση στη μνήμη) </w:t>
-      </w:r>
-      <w:r>
-        <w:rPr>
-          <w:lang w:val="el-GR"/>
-        </w:rPr>
-        <w:t>,</w:t>
-      </w:r>
-      <w:r>
-        <w:rPr>
-          <w:lang w:val="el-GR"/>
-        </w:rPr>
-        <w:t>καλύτερη</w:t>
-      </w:r>
-      <w:r>
-        <w:rPr>
-          <w:lang w:val="el-GR"/>
-        </w:rPr>
-        <w:t xml:space="preserve"> οργάνωση των λειτουργιών</w:t>
-      </w:r>
-      <w:r>
-        <w:rPr>
-          <w:lang w:val="el-GR"/>
-        </w:rPr>
-        <w:t xml:space="preserve">(, που αναπαρίστανται ως ένα είδος γραφήματος που σχεδιάζει ο προγραμματιστής όπως επιθυμεί) και μεγαλύτερη ευελιξία ως προς το </w:t>
+      <w:r>
+        <w:rPr>
+          <w:lang w:val="el-GR"/>
+        </w:rPr>
+        <w:t xml:space="preserve"> </w:t>
+      </w:r>
+      <w:r>
+        <w:rPr>
+          <w:lang w:val="el-GR"/>
+        </w:rPr>
+        <w:t xml:space="preserve">Γενικά προσφέρουν καλύτερη απόδοση(, καθώς δεσμεύουν την ίδια θέση στη μνήμη) ,καλύτερη οργάνωση των λειτουργιών(, που αναπαρίστανται ως ένα είδος γραφήματος που σχεδιάζει ο προγραμματιστής όπως επιθυμεί) και μεγαλύτερη ευελιξία ως προς το </w:t>
       </w:r>
       <w:r>
         <w:t>life</w:t>
@@ -3099,147 +3351,512 @@
         <w:rPr>
           <w:lang w:val="el-GR"/>
         </w:rPr>
-        <w:t xml:space="preserve">τους καθώς μπορούμε να τα </w:t>
-      </w:r>
-      <w:r>
-        <w:rPr>
-          <w:lang w:val="el-GR"/>
-        </w:rPr>
-        <w:t>δημιουργήσουμε ή διαγράψουμε όποτε επιθυμούμε κατά τη διάρκεια της εφαρμογής.</w:t>
-      </w:r>
-    </w:p>
-    <w:p>
-      <w:pPr>
-        <w:rPr>
-          <w:lang w:val="el-GR"/>
-        </w:rPr>
-      </w:pPr>
-    </w:p>
-    <w:p>
-      <w:pPr>
-        <w:rPr>
-          <w:lang w:val="el-GR"/>
-        </w:rPr>
-      </w:pPr>
-    </w:p>
-    <w:p>
-      <w:pPr>
-        <w:jc w:val="center"/>
-        <w:rPr>
-          <w:b/>
-          <w:bCs/>
-          <w:sz w:val="28"/>
-          <w:szCs w:val="28"/>
-          <w:lang w:val="el-GR"/>
-        </w:rPr>
-      </w:pPr>
-      <w:r>
-        <w:rPr>
-          <w:b/>
-          <w:bCs/>
-          <w:sz w:val="28"/>
-          <w:szCs w:val="28"/>
-        </w:rPr>
-        <w:t>Search</w:t>
-      </w:r>
-      <w:r>
-        <w:rPr>
-          <w:b/>
-          <w:bCs/>
-          <w:sz w:val="28"/>
-          <w:szCs w:val="28"/>
-          <w:lang w:val="el-GR"/>
-        </w:rPr>
-        <w:t xml:space="preserve"> </w:t>
-      </w:r>
-      <w:r>
-        <w:rPr>
-          <w:b/>
-          <w:bCs/>
-          <w:sz w:val="28"/>
-          <w:szCs w:val="28"/>
-        </w:rPr>
-        <w:t>for</w:t>
-      </w:r>
-      <w:r>
-        <w:rPr>
-          <w:b/>
-          <w:bCs/>
-          <w:sz w:val="28"/>
-          <w:szCs w:val="28"/>
-          <w:lang w:val="el-GR"/>
-        </w:rPr>
-        <w:t xml:space="preserve"> </w:t>
-      </w:r>
-      <w:r>
-        <w:rPr>
-          <w:b/>
-          <w:bCs/>
-          <w:sz w:val="28"/>
-          <w:szCs w:val="28"/>
-        </w:rPr>
-        <w:t>a</w:t>
-      </w:r>
-      <w:r>
-        <w:rPr>
-          <w:b/>
-          <w:bCs/>
-          <w:sz w:val="28"/>
-          <w:szCs w:val="28"/>
-          <w:lang w:val="el-GR"/>
-        </w:rPr>
-        <w:t xml:space="preserve"> </w:t>
-      </w:r>
-      <w:r>
-        <w:rPr>
-          <w:b/>
-          <w:bCs/>
-          <w:sz w:val="28"/>
-          <w:szCs w:val="28"/>
-        </w:rPr>
-        <w:t>Destination</w:t>
-      </w:r>
-    </w:p>
-    <w:p>
-      <w:pPr>
-        <w:rPr>
-          <w:lang w:val="el-GR"/>
-        </w:rPr>
-      </w:pPr>
-    </w:p>
-    <w:p>
-      <w:pPr>
-        <w:rPr>
-          <w:lang w:val="el-GR"/>
-        </w:rPr>
-      </w:pPr>
-    </w:p>
-    <w:p>
-      <w:pPr>
-        <w:rPr>
-          <w:lang w:val="el-GR"/>
-        </w:rPr>
-      </w:pPr>
-    </w:p>
-    <w:p>
-      <w:pPr>
-        <w:rPr>
-          <w:lang w:val="el-GR"/>
-        </w:rPr>
-      </w:pPr>
-      <w:r>
-        <w:rPr>
-          <w:noProof/>
+        <w:t>τους καθώς μπορούμε να τα δημιουργήσουμε ή διαγράψουμε όποτε επιθυμούμε κατά τη διάρκεια της εφαρμογής.</w:t>
+      </w:r>
+    </w:p>
+    <w:p>
+      <w:pPr>
+        <w:rPr>
+          <w:lang w:val="el-GR"/>
+        </w:rPr>
+      </w:pPr>
+    </w:p>
+    <w:p>
+      <w:pPr>
+        <w:rPr>
+          <w:b/>
+          <w:bCs/>
+          <w:color w:val="C00000"/>
+          <w:sz w:val="28"/>
+          <w:szCs w:val="28"/>
+          <w:lang w:val="el-GR"/>
+        </w:rPr>
+      </w:pPr>
+      <w:bookmarkStart w:id="5" w:name="Guidelines"/>
+    </w:p>
+    <w:p>
+      <w:pPr>
+        <w:jc w:val="center"/>
+        <w:rPr>
+          <w:b/>
+          <w:bCs/>
+          <w:color w:val="C00000"/>
+          <w:sz w:val="28"/>
+          <w:szCs w:val="28"/>
+        </w:rPr>
+      </w:pPr>
+    </w:p>
+    <w:p>
+      <w:pPr>
+        <w:jc w:val="center"/>
+        <w:rPr>
+          <w:b/>
+          <w:bCs/>
+          <w:color w:val="C00000"/>
+          <w:sz w:val="28"/>
+          <w:szCs w:val="28"/>
+          <w:lang w:val="el-GR"/>
+        </w:rPr>
+      </w:pPr>
+      <w:r>
+        <w:rPr>
+          <w:b/>
+          <w:bCs/>
+          <w:color w:val="C00000"/>
+          <w:sz w:val="28"/>
+          <w:szCs w:val="28"/>
+        </w:rPr>
+        <w:t>M</w:t>
+      </w:r>
+      <w:r>
+        <w:rPr>
+          <w:b/>
+          <w:bCs/>
+          <w:color w:val="C00000"/>
+          <w:sz w:val="28"/>
+          <w:szCs w:val="28"/>
+        </w:rPr>
+        <w:t>ap</w:t>
+      </w:r>
+    </w:p>
+    <w:p>
+      <w:pPr>
+        <w:jc w:val="center"/>
+        <w:rPr>
+          <w:b/>
+          <w:bCs/>
+          <w:color w:val="C00000"/>
+          <w:sz w:val="28"/>
+          <w:szCs w:val="28"/>
+          <w:lang w:val="el-GR"/>
+        </w:rPr>
+      </w:pPr>
+      <w:r>
+        <w:rPr>
+          <w:b/>
+          <w:bCs/>
+          <w:sz w:val="28"/>
+          <w:szCs w:val="28"/>
           <w:lang w:val="el-GR"/>
         </w:rPr>
         <w:drawing>
-          <wp:anchor distT="0" distB="0" distL="114300" distR="114300" simplePos="0" relativeHeight="251666432" behindDoc="0" locked="0" layoutInCell="1" allowOverlap="1" wp14:anchorId="2D23290B" wp14:editId="7E06652A">
+          <wp:anchor distT="0" distB="0" distL="114300" distR="114300" simplePos="0" relativeHeight="251675648" behindDoc="0" locked="0" layoutInCell="1" allowOverlap="1" wp14:anchorId="2DB6AC3D" wp14:editId="16DF1D3D">
             <wp:simplePos x="0" y="0"/>
             <wp:positionH relativeFrom="margin">
-              <wp:posOffset>-95250</wp:posOffset>
+              <wp:posOffset>-489585</wp:posOffset>
             </wp:positionH>
             <wp:positionV relativeFrom="margin">
-              <wp:posOffset>1502327</wp:posOffset>
+              <wp:posOffset>967105</wp:posOffset>
+            </wp:positionV>
+            <wp:extent cx="2125345" cy="4422775"/>
+            <wp:effectExtent l="0" t="0" r="8255" b="0"/>
+            <wp:wrapSquare wrapText="bothSides"/>
+            <wp:docPr id="5" name="Εικόνα 5"/>
+            <wp:cNvGraphicFramePr>
+              <a:graphicFrameLocks xmlns:a="http://schemas.openxmlformats.org/drawingml/2006/main" noChangeAspect="1"/>
+            </wp:cNvGraphicFramePr>
+            <a:graphic xmlns:a="http://schemas.openxmlformats.org/drawingml/2006/main">
+              <a:graphicData uri="http://schemas.openxmlformats.org/drawingml/2006/picture">
+                <pic:pic xmlns:pic="http://schemas.openxmlformats.org/drawingml/2006/picture">
+                  <pic:nvPicPr>
+                    <pic:cNvPr id="1" name=""/>
+                    <pic:cNvPicPr/>
+                  </pic:nvPicPr>
+                  <pic:blipFill>
+                    <a:blip r:embed="rId12">
+                      <a:extLst>
+                        <a:ext uri="{28A0092B-C50C-407E-A947-70E740481C1C}">
+                          <a14:useLocalDpi xmlns:a14="http://schemas.microsoft.com/office/drawing/2010/main" val="0"/>
+                        </a:ext>
+                      </a:extLst>
+                    </a:blip>
+                    <a:stretch>
+                      <a:fillRect/>
+                    </a:stretch>
+                  </pic:blipFill>
+                  <pic:spPr>
+                    <a:xfrm>
+                      <a:off x="0" y="0"/>
+                      <a:ext cx="2125345" cy="4422775"/>
+                    </a:xfrm>
+                    <a:prstGeom prst="rect">
+                      <a:avLst/>
+                    </a:prstGeom>
+                  </pic:spPr>
+                </pic:pic>
+              </a:graphicData>
+            </a:graphic>
+            <wp14:sizeRelH relativeFrom="margin">
+              <wp14:pctWidth>0</wp14:pctWidth>
+            </wp14:sizeRelH>
+            <wp14:sizeRelV relativeFrom="margin">
+              <wp14:pctHeight>0</wp14:pctHeight>
+            </wp14:sizeRelV>
+          </wp:anchor>
+        </w:drawing>
+      </w:r>
+    </w:p>
+    <w:p>
+      <w:pPr>
+        <w:jc w:val="center"/>
+        <w:rPr>
+          <w:b/>
+          <w:bCs/>
+          <w:sz w:val="28"/>
+          <w:szCs w:val="28"/>
+          <w:lang w:val="el-GR"/>
+        </w:rPr>
+      </w:pPr>
+    </w:p>
+    <w:p>
+      <w:pPr>
+        <w:jc w:val="center"/>
+        <w:rPr>
+          <w:b/>
+          <w:bCs/>
+          <w:sz w:val="28"/>
+          <w:szCs w:val="28"/>
+          <w:lang w:val="el-GR"/>
+        </w:rPr>
+      </w:pPr>
+    </w:p>
+    <w:p>
+      <w:pPr>
+        <w:tabs>
+          <w:tab w:val="left" w:pos="1775"/>
+        </w:tabs>
+        <w:rPr>
+          <w:b/>
+          <w:bCs/>
+          <w:sz w:val="28"/>
+          <w:szCs w:val="28"/>
+          <w:lang w:val="el-GR"/>
+        </w:rPr>
+      </w:pPr>
+      <w:r>
+        <w:rPr>
+          <w:b/>
+          <w:bCs/>
+          <w:sz w:val="28"/>
+          <w:szCs w:val="28"/>
+          <w:lang w:val="el-GR"/>
+        </w:rPr>
+        <w:tab/>
+      </w:r>
+    </w:p>
+    <w:p>
+      <w:pPr>
+        <w:jc w:val="center"/>
+        <w:rPr>
+          <w:b/>
+          <w:bCs/>
+          <w:sz w:val="28"/>
+          <w:szCs w:val="28"/>
+          <w:lang w:val="el-GR"/>
+        </w:rPr>
+      </w:pPr>
+    </w:p>
+    <w:p>
+      <w:pPr>
+        <w:jc w:val="center"/>
+        <w:rPr>
+          <w:b/>
+          <w:bCs/>
+          <w:sz w:val="28"/>
+          <w:szCs w:val="28"/>
+          <w:lang w:val="el-GR"/>
+        </w:rPr>
+      </w:pPr>
+    </w:p>
+    <w:p>
+      <w:pPr>
+        <w:jc w:val="center"/>
+        <w:rPr>
+          <w:b/>
+          <w:bCs/>
+          <w:sz w:val="28"/>
+          <w:szCs w:val="28"/>
+          <w:lang w:val="el-GR"/>
+        </w:rPr>
+      </w:pPr>
+    </w:p>
+    <w:p>
+      <w:pPr>
+        <w:jc w:val="center"/>
+        <w:rPr>
+          <w:b/>
+          <w:bCs/>
+          <w:sz w:val="28"/>
+          <w:szCs w:val="28"/>
+          <w:lang w:val="el-GR"/>
+        </w:rPr>
+      </w:pPr>
+    </w:p>
+    <w:p>
+      <w:pPr>
+        <w:jc w:val="center"/>
+        <w:rPr>
+          <w:b/>
+          <w:bCs/>
+          <w:sz w:val="28"/>
+          <w:szCs w:val="28"/>
+          <w:lang w:val="el-GR"/>
+        </w:rPr>
+      </w:pPr>
+    </w:p>
+    <w:p>
+      <w:pPr>
+        <w:jc w:val="center"/>
+        <w:rPr>
+          <w:b/>
+          <w:bCs/>
+          <w:sz w:val="28"/>
+          <w:szCs w:val="28"/>
+          <w:lang w:val="el-GR"/>
+        </w:rPr>
+      </w:pPr>
+    </w:p>
+    <w:p>
+      <w:pPr>
+        <w:jc w:val="center"/>
+        <w:rPr>
+          <w:b/>
+          <w:bCs/>
+          <w:sz w:val="28"/>
+          <w:szCs w:val="28"/>
+          <w:lang w:val="el-GR"/>
+        </w:rPr>
+      </w:pPr>
+    </w:p>
+    <w:p>
+      <w:pPr>
+        <w:jc w:val="center"/>
+        <w:rPr>
+          <w:b/>
+          <w:bCs/>
+          <w:sz w:val="28"/>
+          <w:szCs w:val="28"/>
+          <w:lang w:val="el-GR"/>
+        </w:rPr>
+      </w:pPr>
+    </w:p>
+    <w:p>
+      <w:pPr>
+        <w:jc w:val="center"/>
+        <w:rPr>
+          <w:b/>
+          <w:bCs/>
+          <w:sz w:val="28"/>
+          <w:szCs w:val="28"/>
+          <w:lang w:val="el-GR"/>
+        </w:rPr>
+      </w:pPr>
+    </w:p>
+    <w:p>
+      <w:pPr>
+        <w:jc w:val="center"/>
+        <w:rPr>
+          <w:b/>
+          <w:bCs/>
+          <w:sz w:val="28"/>
+          <w:szCs w:val="28"/>
+          <w:lang w:val="el-GR"/>
+        </w:rPr>
+      </w:pPr>
+    </w:p>
+    <w:p>
+      <w:pPr>
+        <w:jc w:val="center"/>
+        <w:rPr>
+          <w:b/>
+          <w:bCs/>
+          <w:sz w:val="28"/>
+          <w:szCs w:val="28"/>
+          <w:lang w:val="el-GR"/>
+        </w:rPr>
+      </w:pPr>
+    </w:p>
+    <w:p>
+      <w:pPr>
+        <w:jc w:val="center"/>
+        <w:rPr>
+          <w:b/>
+          <w:bCs/>
+          <w:sz w:val="28"/>
+          <w:szCs w:val="28"/>
+          <w:lang w:val="el-GR"/>
+        </w:rPr>
+      </w:pPr>
+    </w:p>
+    <w:p>
+      <w:pPr>
+        <w:jc w:val="center"/>
+        <w:rPr>
+          <w:b/>
+          <w:bCs/>
+          <w:sz w:val="28"/>
+          <w:szCs w:val="28"/>
+          <w:lang w:val="el-GR"/>
+        </w:rPr>
+      </w:pPr>
+    </w:p>
+    <w:p>
+      <w:pPr>
+        <w:jc w:val="center"/>
+        <w:rPr>
+          <w:b/>
+          <w:bCs/>
+          <w:sz w:val="28"/>
+          <w:szCs w:val="28"/>
+          <w:lang w:val="el-GR"/>
+        </w:rPr>
+      </w:pPr>
+    </w:p>
+    <w:p>
+      <w:pPr>
+        <w:jc w:val="center"/>
+        <w:rPr>
+          <w:b/>
+          <w:bCs/>
+          <w:sz w:val="28"/>
+          <w:szCs w:val="28"/>
+          <w:lang w:val="el-GR"/>
+        </w:rPr>
+      </w:pPr>
+    </w:p>
+    <w:p>
+      <w:pPr>
+        <w:jc w:val="center"/>
+        <w:rPr>
+          <w:b/>
+          <w:bCs/>
+          <w:sz w:val="28"/>
+          <w:szCs w:val="28"/>
+          <w:lang w:val="el-GR"/>
+        </w:rPr>
+      </w:pPr>
+    </w:p>
+    <w:p>
+      <w:pPr>
+        <w:jc w:val="center"/>
+        <w:rPr>
+          <w:b/>
+          <w:bCs/>
+          <w:sz w:val="28"/>
+          <w:szCs w:val="28"/>
+          <w:lang w:val="el-GR"/>
+        </w:rPr>
+      </w:pPr>
+    </w:p>
+    <w:p>
+      <w:pPr>
+        <w:jc w:val="center"/>
+        <w:rPr>
+          <w:b/>
+          <w:bCs/>
+          <w:sz w:val="28"/>
+          <w:szCs w:val="28"/>
+          <w:lang w:val="el-GR"/>
+        </w:rPr>
+      </w:pPr>
+    </w:p>
+    <w:p>
+      <w:pPr>
+        <w:jc w:val="center"/>
+        <w:rPr>
+          <w:b/>
+          <w:bCs/>
+          <w:sz w:val="28"/>
+          <w:szCs w:val="28"/>
+          <w:lang w:val="el-GR"/>
+        </w:rPr>
+      </w:pPr>
+    </w:p>
+    <w:p>
+      <w:pPr>
+        <w:jc w:val="center"/>
+        <w:rPr>
+          <w:b/>
+          <w:bCs/>
+          <w:sz w:val="28"/>
+          <w:szCs w:val="28"/>
+          <w:lang w:val="el-GR"/>
+        </w:rPr>
+      </w:pPr>
+      <w:r>
+        <w:rPr>
+          <w:b/>
+          <w:bCs/>
+          <w:sz w:val="28"/>
+          <w:szCs w:val="28"/>
+        </w:rPr>
+        <w:t>Find</w:t>
+      </w:r>
+      <w:r>
+        <w:rPr>
+          <w:b/>
+          <w:bCs/>
+          <w:sz w:val="28"/>
+          <w:szCs w:val="28"/>
+          <w:lang w:val="el-GR"/>
+        </w:rPr>
+        <w:t xml:space="preserve"> </w:t>
+      </w:r>
+      <w:r>
+        <w:rPr>
+          <w:b/>
+          <w:bCs/>
+          <w:sz w:val="28"/>
+          <w:szCs w:val="28"/>
+        </w:rPr>
+        <w:t>a</w:t>
+      </w:r>
+      <w:r>
+        <w:rPr>
+          <w:b/>
+          <w:bCs/>
+          <w:sz w:val="28"/>
+          <w:szCs w:val="28"/>
+          <w:lang w:val="el-GR"/>
+        </w:rPr>
+        <w:t xml:space="preserve"> </w:t>
+      </w:r>
+      <w:r>
+        <w:rPr>
+          <w:b/>
+          <w:bCs/>
+          <w:sz w:val="28"/>
+          <w:szCs w:val="28"/>
+        </w:rPr>
+        <w:t>Destination</w:t>
+      </w:r>
+    </w:p>
+    <w:p>
+      <w:pPr>
+        <w:rPr>
+          <w:lang w:val="el-GR"/>
+        </w:rPr>
+      </w:pPr>
+    </w:p>
+    <w:p>
+      <w:pPr>
+        <w:rPr>
+          <w:lang w:val="el-GR"/>
+        </w:rPr>
+      </w:pPr>
+      <w:r>
+        <w:rPr>
+          <w:noProof/>
+          <w:lang w:val="el-GR"/>
+        </w:rPr>
+        <w:drawing>
+          <wp:anchor distT="0" distB="0" distL="114300" distR="114300" simplePos="0" relativeHeight="251666432" behindDoc="0" locked="0" layoutInCell="1" allowOverlap="1" wp14:anchorId="2D23290B" wp14:editId="3235E607">
+            <wp:simplePos x="0" y="0"/>
+            <wp:positionH relativeFrom="margin">
+              <wp:posOffset>-306858</wp:posOffset>
+            </wp:positionH>
+            <wp:positionV relativeFrom="margin">
+              <wp:posOffset>915975</wp:posOffset>
             </wp:positionV>
             <wp:extent cx="2344898" cy="5168347"/>
             <wp:effectExtent l="0" t="0" r="0" b="0"/>
@@ -3256,7 +3873,7 @@
                     <pic:cNvPicPr/>
                   </pic:nvPicPr>
                   <pic:blipFill>
-                    <a:blip r:embed="rId11">
+                    <a:blip r:embed="rId13">
                       <a:extLst>
                         <a:ext uri="{28A0092B-C50C-407E-A947-70E740481C1C}">
                           <a14:useLocalDpi xmlns:a14="http://schemas.microsoft.com/office/drawing/2010/main" val="0"/>
@@ -3299,6 +3916,20 @@
     </w:p>
     <w:p>
       <w:pPr>
+        <w:rPr>
+          <w:lang w:val="el-GR"/>
+        </w:rPr>
+      </w:pPr>
+    </w:p>
+    <w:p>
+      <w:pPr>
+        <w:rPr>
+          <w:lang w:val="el-GR"/>
+        </w:rPr>
+      </w:pPr>
+    </w:p>
+    <w:p>
+      <w:pPr>
         <w:tabs>
           <w:tab w:val="left" w:pos="1265"/>
         </w:tabs>
@@ -3328,16 +3959,7 @@
         <w:t xml:space="preserve"> </w:t>
       </w:r>
       <w:r>
-        <w:t>Search</w:t>
-      </w:r>
-      <w:r>
-        <w:rPr>
-          <w:lang w:val="el-GR"/>
-        </w:rPr>
-        <w:t xml:space="preserve"> </w:t>
-      </w:r>
-      <w:r>
-        <w:t>for</w:t>
+        <w:t>Find</w:t>
       </w:r>
       <w:r>
         <w:rPr>
@@ -3361,36 +3983,28 @@
         <w:rPr>
           <w:lang w:val="el-GR"/>
         </w:rPr>
-        <w:t xml:space="preserve">, απαρτίζεται από μια μπάρα αναζήτησης, στην οποία ο χρήστης θα πληκτρολογεί την τοποθεσία την οποία θα θέλει να αναζητήσει. Μπορεί να γράψει Ελληνικά ή Αγγλικά, αν πάντα υπάρχει διαθέσιμη μετάφραση για τα </w:t>
-      </w:r>
-      <w:r>
-        <w:rPr>
-          <w:lang w:val="el-GR"/>
-        </w:rPr>
-        <w:t>Αγγλικά</w:t>
-      </w:r>
-      <w:r>
-        <w:rPr>
-          <w:lang w:val="el-GR"/>
-        </w:rPr>
-        <w:t>.</w:t>
-      </w:r>
-      <w:r>
-        <w:rPr>
-          <w:lang w:val="el-GR"/>
-        </w:rPr>
-        <w:t xml:space="preserve"> Η αναζήτηση που κάνει θα ελέγχεται και αν είναι ορθή θα ανακατευθύνει στην επόμενη οθόνη με τις πληροφορίες για την τοποθεσία αναζήτησης, όπως </w:t>
-      </w:r>
-      <w:r>
+        <w:t xml:space="preserve">, απαρτίζεται από μια μπάρα αναζήτησης, στην οποία ο χρήστης θα πληκτρολογεί την τοποθεσία την οποία θα θέλει να αναζητήσει. Μπορεί να γράψει Ελληνικά ή Αγγλικά, αν πάντα υπάρχει διαθέσιμη μετάφραση για τα Αγγλικά. Η αναζήτηση που κάνει θα ελέγχεται και αν είναι ορθή θα ανακατευθύνει στην επόμενη οθόνη με τις πληροφορίες για την τοποθεσία αναζήτησης, όπως </w:t>
+      </w:r>
+      <w:r>
+        <w:rPr>
+          <w:b/>
+          <w:bCs/>
+        </w:rPr>
         <w:t>risk</w:t>
       </w:r>
       <w:r>
         <w:rPr>
-          <w:lang w:val="el-GR"/>
-        </w:rPr>
-        <w:t xml:space="preserve"> </w:t>
-      </w:r>
-      <w:r>
+          <w:b/>
+          <w:bCs/>
+          <w:lang w:val="el-GR"/>
+        </w:rPr>
+        <w:t xml:space="preserve"> </w:t>
+      </w:r>
+      <w:r>
+        <w:rPr>
+          <w:b/>
+          <w:bCs/>
+        </w:rPr>
         <w:t>index</w:t>
       </w:r>
       <w:r>
@@ -3400,15 +4014,25 @@
         <w:t xml:space="preserve">, </w:t>
       </w:r>
       <w:r>
+        <w:rPr>
+          <w:b/>
+          <w:bCs/>
+        </w:rPr>
         <w:t>safety</w:t>
       </w:r>
       <w:r>
         <w:rPr>
-          <w:lang w:val="el-GR"/>
-        </w:rPr>
-        <w:t xml:space="preserve"> </w:t>
-      </w:r>
-      <w:r>
+          <w:b/>
+          <w:bCs/>
+          <w:lang w:val="el-GR"/>
+        </w:rPr>
+        <w:t xml:space="preserve"> </w:t>
+      </w:r>
+      <w:r>
+        <w:rPr>
+          <w:b/>
+          <w:bCs/>
+        </w:rPr>
         <w:t>review</w:t>
       </w:r>
       <w:r>
@@ -3420,128 +4044,259 @@
     </w:p>
     <w:p>
       <w:pPr>
-        <w:rPr>
-          <w:lang w:val="el-GR"/>
-        </w:rPr>
-      </w:pPr>
-    </w:p>
-    <w:p>
-      <w:pPr>
-        <w:rPr>
-          <w:lang w:val="el-GR"/>
-        </w:rPr>
-      </w:pPr>
-    </w:p>
-    <w:p>
-      <w:pPr>
-        <w:rPr>
-          <w:lang w:val="el-GR"/>
-        </w:rPr>
-      </w:pPr>
-    </w:p>
-    <w:p>
-      <w:pPr>
-        <w:rPr>
-          <w:lang w:val="el-GR"/>
-        </w:rPr>
-      </w:pPr>
-    </w:p>
-    <w:p>
-      <w:pPr>
-        <w:rPr>
-          <w:lang w:val="el-GR"/>
-        </w:rPr>
-      </w:pPr>
-    </w:p>
-    <w:p>
-      <w:pPr>
-        <w:rPr>
-          <w:lang w:val="el-GR"/>
-        </w:rPr>
-      </w:pPr>
-    </w:p>
-    <w:p>
-      <w:pPr>
-        <w:rPr>
-          <w:lang w:val="el-GR"/>
-        </w:rPr>
-      </w:pPr>
-    </w:p>
-    <w:p>
-      <w:pPr>
-        <w:rPr>
-          <w:lang w:val="el-GR"/>
-        </w:rPr>
-      </w:pPr>
-    </w:p>
-    <w:p>
-      <w:pPr>
-        <w:rPr>
-          <w:lang w:val="el-GR"/>
-        </w:rPr>
-      </w:pPr>
-    </w:p>
-    <w:p>
-      <w:pPr>
-        <w:rPr>
-          <w:lang w:val="el-GR"/>
-        </w:rPr>
-      </w:pPr>
-    </w:p>
-    <w:p>
-      <w:pPr>
-        <w:rPr>
-          <w:lang w:val="el-GR"/>
-        </w:rPr>
-      </w:pPr>
-    </w:p>
-    <w:p>
-      <w:pPr>
-        <w:rPr>
-          <w:lang w:val="el-GR"/>
-        </w:rPr>
-      </w:pPr>
-    </w:p>
-    <w:p>
-      <w:pPr>
-        <w:rPr>
-          <w:lang w:val="el-GR"/>
-        </w:rPr>
-      </w:pPr>
-    </w:p>
-    <w:p>
-      <w:pPr>
-        <w:rPr>
-          <w:lang w:val="el-GR"/>
-        </w:rPr>
-      </w:pPr>
-    </w:p>
-    <w:p>
-      <w:pPr>
-        <w:jc w:val="center"/>
-        <w:rPr>
+        <w:jc w:val="center"/>
+        <w:rPr>
+          <w:b/>
+          <w:bCs/>
           <w:color w:val="5B9BD5" w:themeColor="accent5"/>
           <w:sz w:val="28"/>
           <w:szCs w:val="28"/>
-        </w:rPr>
-      </w:pPr>
-      <w:bookmarkStart w:id="5" w:name="Guidelines"/>
-      <w:r>
+          <w:lang w:val="el-GR"/>
+        </w:rPr>
+      </w:pPr>
+    </w:p>
+    <w:p>
+      <w:pPr>
+        <w:jc w:val="center"/>
         <w:rPr>
           <w:b/>
           <w:bCs/>
           <w:color w:val="5B9BD5" w:themeColor="accent5"/>
           <w:sz w:val="28"/>
           <w:szCs w:val="28"/>
-        </w:rPr>
-        <w:lastRenderedPageBreak/>
-        <w:t>Government Official Guidelines</w:t>
+          <w:lang w:val="el-GR"/>
+        </w:rPr>
+      </w:pPr>
+    </w:p>
+    <w:p>
+      <w:pPr>
+        <w:jc w:val="center"/>
+        <w:rPr>
+          <w:b/>
+          <w:bCs/>
+          <w:color w:val="5B9BD5" w:themeColor="accent5"/>
+          <w:sz w:val="28"/>
+          <w:szCs w:val="28"/>
+          <w:lang w:val="el-GR"/>
+        </w:rPr>
+      </w:pPr>
+    </w:p>
+    <w:p>
+      <w:pPr>
+        <w:jc w:val="center"/>
+        <w:rPr>
+          <w:b/>
+          <w:bCs/>
+          <w:color w:val="5B9BD5" w:themeColor="accent5"/>
+          <w:sz w:val="28"/>
+          <w:szCs w:val="28"/>
+          <w:lang w:val="el-GR"/>
+        </w:rPr>
+      </w:pPr>
+    </w:p>
+    <w:p>
+      <w:pPr>
+        <w:jc w:val="center"/>
+        <w:rPr>
+          <w:b/>
+          <w:bCs/>
+          <w:color w:val="5B9BD5" w:themeColor="accent5"/>
+          <w:sz w:val="28"/>
+          <w:szCs w:val="28"/>
+          <w:lang w:val="el-GR"/>
+        </w:rPr>
+      </w:pPr>
+    </w:p>
+    <w:p>
+      <w:pPr>
+        <w:jc w:val="center"/>
+        <w:rPr>
+          <w:b/>
+          <w:bCs/>
+          <w:color w:val="5B9BD5" w:themeColor="accent5"/>
+          <w:sz w:val="28"/>
+          <w:szCs w:val="28"/>
+          <w:lang w:val="el-GR"/>
+        </w:rPr>
+      </w:pPr>
+    </w:p>
+    <w:p>
+      <w:pPr>
+        <w:jc w:val="center"/>
+        <w:rPr>
+          <w:b/>
+          <w:bCs/>
+          <w:color w:val="5B9BD5" w:themeColor="accent5"/>
+          <w:sz w:val="28"/>
+          <w:szCs w:val="28"/>
+          <w:lang w:val="el-GR"/>
+        </w:rPr>
+      </w:pPr>
+    </w:p>
+    <w:p>
+      <w:pPr>
+        <w:jc w:val="center"/>
+        <w:rPr>
+          <w:b/>
+          <w:bCs/>
+          <w:color w:val="5B9BD5" w:themeColor="accent5"/>
+          <w:sz w:val="28"/>
+          <w:szCs w:val="28"/>
+          <w:lang w:val="el-GR"/>
+        </w:rPr>
+      </w:pPr>
+    </w:p>
+    <w:p>
+      <w:pPr>
+        <w:jc w:val="center"/>
+        <w:rPr>
+          <w:b/>
+          <w:bCs/>
+          <w:color w:val="5B9BD5" w:themeColor="accent5"/>
+          <w:sz w:val="28"/>
+          <w:szCs w:val="28"/>
+          <w:lang w:val="el-GR"/>
+        </w:rPr>
+      </w:pPr>
+    </w:p>
+    <w:p>
+      <w:pPr>
+        <w:jc w:val="center"/>
+        <w:rPr>
+          <w:b/>
+          <w:bCs/>
+          <w:color w:val="5B9BD5" w:themeColor="accent5"/>
+          <w:sz w:val="28"/>
+          <w:szCs w:val="28"/>
+          <w:lang w:val="el-GR"/>
+        </w:rPr>
+      </w:pPr>
+    </w:p>
+    <w:p>
+      <w:pPr>
+        <w:jc w:val="center"/>
+        <w:rPr>
+          <w:b/>
+          <w:bCs/>
+          <w:color w:val="5B9BD5" w:themeColor="accent5"/>
+          <w:sz w:val="28"/>
+          <w:szCs w:val="28"/>
+          <w:lang w:val="el-GR"/>
+        </w:rPr>
+      </w:pPr>
+    </w:p>
+    <w:p>
+      <w:pPr>
+        <w:jc w:val="center"/>
+        <w:rPr>
+          <w:b/>
+          <w:bCs/>
+          <w:color w:val="5B9BD5" w:themeColor="accent5"/>
+          <w:sz w:val="28"/>
+          <w:szCs w:val="28"/>
+          <w:lang w:val="el-GR"/>
+        </w:rPr>
+      </w:pPr>
+    </w:p>
+    <w:p>
+      <w:pPr>
+        <w:jc w:val="center"/>
+        <w:rPr>
+          <w:b/>
+          <w:bCs/>
+          <w:color w:val="5B9BD5" w:themeColor="accent5"/>
+          <w:sz w:val="28"/>
+          <w:szCs w:val="28"/>
+          <w:lang w:val="el-GR"/>
+        </w:rPr>
+      </w:pPr>
+    </w:p>
+    <w:p>
+      <w:pPr>
+        <w:jc w:val="center"/>
+        <w:rPr>
+          <w:b/>
+          <w:bCs/>
+          <w:color w:val="5B9BD5" w:themeColor="accent5"/>
+          <w:sz w:val="28"/>
+          <w:szCs w:val="28"/>
+          <w:lang w:val="el-GR"/>
+        </w:rPr>
+      </w:pPr>
+    </w:p>
+    <w:p>
+      <w:pPr>
+        <w:jc w:val="center"/>
+        <w:rPr>
+          <w:color w:val="FF0000"/>
+          <w:sz w:val="28"/>
+          <w:szCs w:val="28"/>
+          <w:lang w:val="el-GR"/>
+        </w:rPr>
+      </w:pPr>
+      <w:r>
+        <w:rPr>
+          <w:b/>
+          <w:bCs/>
+          <w:color w:val="FF0000"/>
+          <w:sz w:val="28"/>
+          <w:szCs w:val="28"/>
+        </w:rPr>
+        <w:t>Government</w:t>
+      </w:r>
+      <w:r>
+        <w:rPr>
+          <w:b/>
+          <w:bCs/>
+          <w:color w:val="FF0000"/>
+          <w:sz w:val="28"/>
+          <w:szCs w:val="28"/>
+          <w:lang w:val="el-GR"/>
+        </w:rPr>
+        <w:t xml:space="preserve"> </w:t>
+      </w:r>
+      <w:r>
+        <w:rPr>
+          <w:b/>
+          <w:bCs/>
+          <w:color w:val="FF0000"/>
+          <w:sz w:val="28"/>
+          <w:szCs w:val="28"/>
+        </w:rPr>
+        <w:t>Official</w:t>
+      </w:r>
+      <w:r>
+        <w:rPr>
+          <w:b/>
+          <w:bCs/>
+          <w:color w:val="FF0000"/>
+          <w:sz w:val="28"/>
+          <w:szCs w:val="28"/>
+          <w:lang w:val="el-GR"/>
+        </w:rPr>
+        <w:t xml:space="preserve"> </w:t>
+      </w:r>
+      <w:r>
+        <w:rPr>
+          <w:b/>
+          <w:bCs/>
+          <w:color w:val="FF0000"/>
+          <w:sz w:val="28"/>
+          <w:szCs w:val="28"/>
+        </w:rPr>
+        <w:t>Guidelines</w:t>
       </w:r>
     </w:p>
     <w:bookmarkEnd w:id="5"/>
     <w:p>
-      <w:r>
-        <w:rPr>
+      <w:pPr>
+        <w:rPr>
+          <w:lang w:val="el-GR"/>
+        </w:rPr>
+      </w:pPr>
+      <w:r>
+        <w:rPr>
+          <w:noProof/>
           <w:lang w:val="el-GR"/>
         </w:rPr>
         <w:drawing>
@@ -3568,7 +4323,7 @@
                     <pic:cNvPicPr/>
                   </pic:nvPicPr>
                   <pic:blipFill>
-                    <a:blip r:embed="rId12" cstate="print">
+                    <a:blip r:embed="rId14" cstate="print">
                       <a:extLst>
                         <a:ext uri="{28A0092B-C50C-407E-A947-70E740481C1C}">
                           <a14:useLocalDpi xmlns:a14="http://schemas.microsoft.com/office/drawing/2010/main" val="0"/>
@@ -3602,8 +4357,14 @@
       </w:r>
     </w:p>
     <w:p>
-      <w:r>
-        <w:rPr>
+      <w:pPr>
+        <w:rPr>
+          <w:lang w:val="el-GR"/>
+        </w:rPr>
+      </w:pPr>
+      <w:r>
+        <w:rPr>
+          <w:noProof/>
           <w:lang w:val="el-GR"/>
         </w:rPr>
         <w:drawing>
@@ -3630,7 +4391,7 @@
                     <pic:cNvPicPr/>
                   </pic:nvPicPr>
                   <pic:blipFill>
-                    <a:blip r:embed="rId13" cstate="print">
+                    <a:blip r:embed="rId15" cstate="print">
                       <a:extLst>
                         <a:ext uri="{28A0092B-C50C-407E-A947-70E740481C1C}">
                           <a14:useLocalDpi xmlns:a14="http://schemas.microsoft.com/office/drawing/2010/main" val="0"/>
@@ -3664,6 +4425,7 @@
       </w:r>
       <w:r>
         <w:rPr>
+          <w:noProof/>
           <w:lang w:val="el-GR"/>
         </w:rPr>
         <w:drawing>
@@ -3690,7 +4452,7 @@
                     <pic:cNvPicPr/>
                   </pic:nvPicPr>
                   <pic:blipFill>
-                    <a:blip r:embed="rId14" cstate="print">
+                    <a:blip r:embed="rId16" cstate="print">
                       <a:extLst>
                         <a:ext uri="{28A0092B-C50C-407E-A947-70E740481C1C}">
                           <a14:useLocalDpi xmlns:a14="http://schemas.microsoft.com/office/drawing/2010/main" val="0"/>
@@ -3723,32 +4485,128 @@
         </w:drawing>
       </w:r>
     </w:p>
-    <w:p/>
-    <w:p/>
-    <w:p/>
-    <w:p/>
-    <w:p/>
-    <w:p/>
-    <w:p/>
-    <w:p/>
-    <w:p/>
-    <w:p/>
-    <w:p/>
-    <w:p/>
-    <w:p/>
-    <w:p/>
-    <w:p/>
-    <w:p/>
-    <w:p>
-      <w:pPr>
-        <w:rPr>
-          <w:color w:val="5B9BD5" w:themeColor="accent5"/>
-          <w:lang w:val="el-GR"/>
-        </w:rPr>
-      </w:pPr>
-      <w:r>
-        <w:rPr>
-          <w:color w:val="5B9BD5" w:themeColor="accent5"/>
+    <w:p>
+      <w:pPr>
+        <w:rPr>
+          <w:lang w:val="el-GR"/>
+        </w:rPr>
+      </w:pPr>
+    </w:p>
+    <w:p>
+      <w:pPr>
+        <w:rPr>
+          <w:lang w:val="el-GR"/>
+        </w:rPr>
+      </w:pPr>
+    </w:p>
+    <w:p>
+      <w:pPr>
+        <w:rPr>
+          <w:lang w:val="el-GR"/>
+        </w:rPr>
+      </w:pPr>
+    </w:p>
+    <w:p>
+      <w:pPr>
+        <w:rPr>
+          <w:lang w:val="el-GR"/>
+        </w:rPr>
+      </w:pPr>
+    </w:p>
+    <w:p>
+      <w:pPr>
+        <w:rPr>
+          <w:lang w:val="el-GR"/>
+        </w:rPr>
+      </w:pPr>
+    </w:p>
+    <w:p>
+      <w:pPr>
+        <w:rPr>
+          <w:lang w:val="el-GR"/>
+        </w:rPr>
+      </w:pPr>
+    </w:p>
+    <w:p>
+      <w:pPr>
+        <w:rPr>
+          <w:lang w:val="el-GR"/>
+        </w:rPr>
+      </w:pPr>
+    </w:p>
+    <w:p>
+      <w:pPr>
+        <w:rPr>
+          <w:lang w:val="el-GR"/>
+        </w:rPr>
+      </w:pPr>
+    </w:p>
+    <w:p>
+      <w:pPr>
+        <w:rPr>
+          <w:lang w:val="el-GR"/>
+        </w:rPr>
+      </w:pPr>
+    </w:p>
+    <w:p>
+      <w:pPr>
+        <w:rPr>
+          <w:lang w:val="el-GR"/>
+        </w:rPr>
+      </w:pPr>
+    </w:p>
+    <w:p>
+      <w:pPr>
+        <w:rPr>
+          <w:lang w:val="el-GR"/>
+        </w:rPr>
+      </w:pPr>
+    </w:p>
+    <w:p>
+      <w:pPr>
+        <w:rPr>
+          <w:lang w:val="el-GR"/>
+        </w:rPr>
+      </w:pPr>
+    </w:p>
+    <w:p>
+      <w:pPr>
+        <w:rPr>
+          <w:lang w:val="el-GR"/>
+        </w:rPr>
+      </w:pPr>
+    </w:p>
+    <w:p>
+      <w:pPr>
+        <w:rPr>
+          <w:lang w:val="el-GR"/>
+        </w:rPr>
+      </w:pPr>
+    </w:p>
+    <w:p>
+      <w:pPr>
+        <w:rPr>
+          <w:lang w:val="el-GR"/>
+        </w:rPr>
+      </w:pPr>
+    </w:p>
+    <w:p>
+      <w:pPr>
+        <w:rPr>
+          <w:lang w:val="el-GR"/>
+        </w:rPr>
+      </w:pPr>
+    </w:p>
+    <w:p>
+      <w:pPr>
+        <w:rPr>
+          <w:color w:val="C00000"/>
+          <w:lang w:val="el-GR"/>
+        </w:rPr>
+      </w:pPr>
+      <w:r>
+        <w:rPr>
+          <w:color w:val="C00000"/>
           <w:lang w:val="el-GR"/>
         </w:rPr>
         <w:t xml:space="preserve">Επιλέγοντας την επιλογή </w:t>
@@ -3756,27 +4614,27 @@
       <w:proofErr w:type="spellStart"/>
       <w:r>
         <w:rPr>
-          <w:color w:val="5B9BD5" w:themeColor="accent5"/>
+          <w:color w:val="C00000"/>
         </w:rPr>
         <w:t>Pandaemon</w:t>
       </w:r>
       <w:proofErr w:type="spellEnd"/>
       <w:r>
         <w:rPr>
-          <w:color w:val="5B9BD5" w:themeColor="accent5"/>
-          <w:lang w:val="el-GR"/>
-        </w:rPr>
-        <w:t xml:space="preserve"> </w:t>
-      </w:r>
-      <w:r>
-        <w:rPr>
-          <w:color w:val="5B9BD5" w:themeColor="accent5"/>
+          <w:color w:val="C00000"/>
+          <w:lang w:val="el-GR"/>
+        </w:rPr>
+        <w:t xml:space="preserve"> </w:t>
+      </w:r>
+      <w:r>
+        <w:rPr>
+          <w:color w:val="C00000"/>
         </w:rPr>
         <w:t>Guidelines</w:t>
       </w:r>
       <w:r>
         <w:rPr>
-          <w:color w:val="5B9BD5" w:themeColor="accent5"/>
+          <w:color w:val="C00000"/>
           <w:lang w:val="el-GR"/>
         </w:rPr>
         <w:t xml:space="preserve"> από το </w:t>
@@ -3784,7 +4642,7 @@
       <w:proofErr w:type="spellStart"/>
       <w:r>
         <w:rPr>
-          <w:color w:val="5B9BD5" w:themeColor="accent5"/>
+          <w:color w:val="C00000"/>
           <w:lang w:val="el-GR"/>
         </w:rPr>
         <w:t>αναδιπλώμενο</w:t>
@@ -3792,85 +4650,85 @@
       <w:proofErr w:type="spellEnd"/>
       <w:r>
         <w:rPr>
-          <w:color w:val="5B9BD5" w:themeColor="accent5"/>
+          <w:color w:val="C00000"/>
           <w:lang w:val="el-GR"/>
         </w:rPr>
         <w:t xml:space="preserve"> παράθυρο του </w:t>
       </w:r>
       <w:r>
         <w:rPr>
-          <w:color w:val="5B9BD5" w:themeColor="accent5"/>
+          <w:color w:val="C00000"/>
         </w:rPr>
         <w:t>stay</w:t>
       </w:r>
       <w:r>
         <w:rPr>
-          <w:color w:val="5B9BD5" w:themeColor="accent5"/>
-          <w:lang w:val="el-GR"/>
-        </w:rPr>
-        <w:t xml:space="preserve"> </w:t>
-      </w:r>
-      <w:r>
-        <w:rPr>
-          <w:color w:val="5B9BD5" w:themeColor="accent5"/>
+          <w:color w:val="C00000"/>
+          <w:lang w:val="el-GR"/>
+        </w:rPr>
+        <w:t xml:space="preserve"> </w:t>
+      </w:r>
+      <w:r>
+        <w:rPr>
+          <w:color w:val="C00000"/>
         </w:rPr>
         <w:t>safe</w:t>
       </w:r>
       <w:r>
         <w:rPr>
-          <w:color w:val="5B9BD5" w:themeColor="accent5"/>
-          <w:lang w:val="el-GR"/>
-        </w:rPr>
-        <w:t xml:space="preserve"> </w:t>
-      </w:r>
-      <w:r>
-        <w:rPr>
-          <w:color w:val="5B9BD5" w:themeColor="accent5"/>
+          <w:color w:val="C00000"/>
+          <w:lang w:val="el-GR"/>
+        </w:rPr>
+        <w:t xml:space="preserve"> </w:t>
+      </w:r>
+      <w:r>
+        <w:rPr>
+          <w:color w:val="C00000"/>
         </w:rPr>
         <w:t>main</w:t>
       </w:r>
       <w:r>
         <w:rPr>
-          <w:color w:val="5B9BD5" w:themeColor="accent5"/>
-          <w:lang w:val="el-GR"/>
-        </w:rPr>
-        <w:t xml:space="preserve"> </w:t>
-      </w:r>
-      <w:r>
-        <w:rPr>
-          <w:color w:val="5B9BD5" w:themeColor="accent5"/>
+          <w:color w:val="C00000"/>
+          <w:lang w:val="el-GR"/>
+        </w:rPr>
+        <w:t xml:space="preserve"> </w:t>
+      </w:r>
+      <w:r>
+        <w:rPr>
+          <w:color w:val="C00000"/>
         </w:rPr>
         <w:t>hub</w:t>
       </w:r>
       <w:r>
         <w:rPr>
-          <w:color w:val="5B9BD5" w:themeColor="accent5"/>
+          <w:color w:val="C00000"/>
           <w:lang w:val="el-GR"/>
         </w:rPr>
         <w:t xml:space="preserve">, ανοίγει ενσωματωμένο παράθυρο πλοήγησης στον παγκόσμιο ιστό, μέσω της μεθόδους </w:t>
       </w:r>
       <w:r>
         <w:rPr>
-          <w:color w:val="5B9BD5" w:themeColor="accent5"/>
+          <w:color w:val="C00000"/>
         </w:rPr>
         <w:t>WebView</w:t>
       </w:r>
       <w:r>
         <w:rPr>
-          <w:color w:val="5B9BD5" w:themeColor="accent5"/>
+          <w:color w:val="C00000"/>
           <w:lang w:val="el-GR"/>
         </w:rPr>
         <w:t xml:space="preserve">() με όρισμα το επίσημο </w:t>
       </w:r>
       <w:r>
         <w:rPr>
-          <w:color w:val="5B9BD5" w:themeColor="accent5"/>
+          <w:color w:val="C00000"/>
         </w:rPr>
         <w:t>http</w:t>
       </w:r>
       <w:r>
         <w:rPr>
-          <w:color w:val="5B9BD5" w:themeColor="accent5"/>
+          <w:color w:val="C00000"/>
           <w:lang w:val="el-GR"/>
         </w:rPr>
         <w:t xml:space="preserve"> </w:t>
@@ -3878,48 +4736,48 @@
       <w:proofErr w:type="spellStart"/>
       <w:r>
         <w:rPr>
-          <w:color w:val="5B9BD5" w:themeColor="accent5"/>
+          <w:color w:val="C00000"/>
         </w:rPr>
         <w:t>url</w:t>
       </w:r>
       <w:proofErr w:type="spellEnd"/>
       <w:r>
         <w:rPr>
-          <w:color w:val="5B9BD5" w:themeColor="accent5"/>
+          <w:color w:val="C00000"/>
           <w:lang w:val="el-GR"/>
         </w:rPr>
         <w:t xml:space="preserve"> του υπουργείου υγείας.</w:t>
       </w:r>
       <w:r>
         <w:rPr>
-          <w:color w:val="5B9BD5" w:themeColor="accent5"/>
+          <w:color w:val="C00000"/>
           <w:lang w:val="el-GR"/>
         </w:rPr>
         <w:t xml:space="preserve"> Από εδώ και πέρα η οθόνη λειτουργεί σαν ένας περιηγητής – </w:t>
       </w:r>
       <w:r>
         <w:rPr>
-          <w:color w:val="5B9BD5" w:themeColor="accent5"/>
+          <w:color w:val="C00000"/>
         </w:rPr>
         <w:t>browser</w:t>
       </w:r>
       <w:r>
         <w:rPr>
-          <w:color w:val="5B9BD5" w:themeColor="accent5"/>
+          <w:color w:val="C00000"/>
           <w:lang w:val="el-GR"/>
         </w:rPr>
         <w:t xml:space="preserve"> και ο χρήστης μπορεί να διαβάσει επίσημη νομοθεσία ανά τομέα, να δει άρθρα της και έρευνες,</w:t>
       </w:r>
       <w:r>
         <w:rPr>
-          <w:color w:val="5B9BD5" w:themeColor="accent5"/>
-          <w:lang w:val="el-GR"/>
-        </w:rPr>
-        <w:t xml:space="preserve"> </w:t>
-      </w:r>
-      <w:r>
-        <w:rPr>
-          <w:color w:val="5B9BD5" w:themeColor="accent5"/>
+          <w:color w:val="C00000"/>
+          <w:lang w:val="el-GR"/>
+        </w:rPr>
+        <w:t xml:space="preserve"> </w:t>
+      </w:r>
+      <w:r>
+        <w:rPr>
+          <w:color w:val="C00000"/>
           <w:lang w:val="el-GR"/>
         </w:rPr>
         <w:t>όλα πάντα άμεσα συνυφασμένα με επίσημες Κυβερνητικές αποφάσεις.</w:t>
@@ -3966,20 +4824,19 @@
         <w:rPr>
           <w:b/>
           <w:bCs/>
-          <w:color w:val="5B9BD5" w:themeColor="accent5"/>
-          <w:sz w:val="28"/>
-          <w:szCs w:val="28"/>
-        </w:rPr>
-      </w:pPr>
-      <w:r>
-        <w:rPr>
-          <w:b/>
-          <w:bCs/>
-          <w:color w:val="5B9BD5" w:themeColor="accent5"/>
-          <w:sz w:val="28"/>
-          <w:szCs w:val="28"/>
-        </w:rPr>
-        <w:lastRenderedPageBreak/>
+          <w:color w:val="C00000"/>
+          <w:sz w:val="28"/>
+          <w:szCs w:val="28"/>
+        </w:rPr>
+      </w:pPr>
+      <w:r>
+        <w:rPr>
+          <w:b/>
+          <w:bCs/>
+          <w:color w:val="C00000"/>
+          <w:sz w:val="28"/>
+          <w:szCs w:val="28"/>
+        </w:rPr>
         <w:t>Third party News and Articles</w:t>
       </w:r>
     </w:p>
@@ -3993,149 +4850,277 @@
           <w:szCs w:val="28"/>
         </w:rPr>
       </w:pPr>
-    </w:p>
-    <w:p>
-      <w:pPr>
-        <w:jc w:val="center"/>
-        <w:rPr>
-          <w:b/>
-          <w:bCs/>
-          <w:sz w:val="28"/>
-          <w:szCs w:val="28"/>
-        </w:rPr>
-      </w:pPr>
-    </w:p>
-    <w:p>
-      <w:pPr>
-        <w:jc w:val="center"/>
-        <w:rPr>
-          <w:b/>
-          <w:bCs/>
-          <w:sz w:val="28"/>
-          <w:szCs w:val="28"/>
-        </w:rPr>
-      </w:pPr>
-    </w:p>
-    <w:p>
-      <w:pPr>
-        <w:jc w:val="center"/>
-        <w:rPr>
-          <w:b/>
-          <w:bCs/>
-          <w:sz w:val="28"/>
-          <w:szCs w:val="28"/>
-        </w:rPr>
-      </w:pPr>
-    </w:p>
-    <w:p>
-      <w:pPr>
-        <w:jc w:val="center"/>
-        <w:rPr>
-          <w:b/>
-          <w:bCs/>
-          <w:sz w:val="28"/>
-          <w:szCs w:val="28"/>
-        </w:rPr>
-      </w:pPr>
-    </w:p>
-    <w:p>
-      <w:pPr>
-        <w:jc w:val="center"/>
-        <w:rPr>
-          <w:b/>
-          <w:bCs/>
-          <w:sz w:val="28"/>
-          <w:szCs w:val="28"/>
-        </w:rPr>
-      </w:pPr>
-    </w:p>
-    <w:p>
-      <w:pPr>
-        <w:jc w:val="center"/>
-        <w:rPr>
-          <w:b/>
-          <w:bCs/>
-          <w:sz w:val="28"/>
-          <w:szCs w:val="28"/>
-        </w:rPr>
-      </w:pPr>
-    </w:p>
-    <w:p>
-      <w:pPr>
-        <w:jc w:val="center"/>
-        <w:rPr>
-          <w:b/>
-          <w:bCs/>
-          <w:sz w:val="28"/>
-          <w:szCs w:val="28"/>
-        </w:rPr>
-      </w:pPr>
-    </w:p>
-    <w:p>
-      <w:pPr>
-        <w:jc w:val="center"/>
-        <w:rPr>
-          <w:b/>
-          <w:bCs/>
-          <w:sz w:val="28"/>
-          <w:szCs w:val="28"/>
-        </w:rPr>
-      </w:pPr>
-    </w:p>
-    <w:p>
-      <w:pPr>
-        <w:jc w:val="center"/>
-        <w:rPr>
-          <w:b/>
-          <w:bCs/>
-          <w:sz w:val="28"/>
-          <w:szCs w:val="28"/>
-        </w:rPr>
-      </w:pPr>
-    </w:p>
-    <w:p>
-      <w:pPr>
-        <w:jc w:val="center"/>
-        <w:rPr>
-          <w:b/>
-          <w:bCs/>
-          <w:sz w:val="28"/>
-          <w:szCs w:val="28"/>
-        </w:rPr>
-      </w:pPr>
-    </w:p>
-    <w:p>
-      <w:pPr>
-        <w:jc w:val="center"/>
-        <w:rPr>
-          <w:b/>
-          <w:bCs/>
-          <w:sz w:val="28"/>
-          <w:szCs w:val="28"/>
-        </w:rPr>
-      </w:pPr>
-    </w:p>
-    <w:p>
-      <w:pPr>
-        <w:jc w:val="center"/>
-        <w:rPr>
-          <w:b/>
-          <w:bCs/>
-          <w:sz w:val="28"/>
-          <w:szCs w:val="28"/>
-        </w:rPr>
-      </w:pPr>
-    </w:p>
-    <w:p>
-      <w:pPr>
-        <w:jc w:val="center"/>
-        <w:rPr>
-          <w:b/>
-          <w:bCs/>
-          <w:sz w:val="28"/>
-          <w:szCs w:val="28"/>
-        </w:rPr>
-      </w:pPr>
+      <w:r>
+        <w:rPr>
+          <w:b/>
+          <w:bCs/>
+          <w:noProof/>
+          <w:sz w:val="28"/>
+          <w:szCs w:val="28"/>
+        </w:rPr>
+        <w:drawing>
+          <wp:anchor distT="0" distB="0" distL="114300" distR="114300" simplePos="0" relativeHeight="251672576" behindDoc="0" locked="0" layoutInCell="1" allowOverlap="1" wp14:anchorId="6592D90F" wp14:editId="6759C6A3">
+            <wp:simplePos x="0" y="0"/>
+            <wp:positionH relativeFrom="margin">
+              <wp:posOffset>-392570</wp:posOffset>
+            </wp:positionH>
+            <wp:positionV relativeFrom="margin">
+              <wp:posOffset>735965</wp:posOffset>
+            </wp:positionV>
+            <wp:extent cx="1880235" cy="3811905"/>
+            <wp:effectExtent l="0" t="0" r="5715" b="0"/>
+            <wp:wrapSquare wrapText="bothSides"/>
+            <wp:docPr id="12" name="Εικόνα 12"/>
+            <wp:cNvGraphicFramePr>
+              <a:graphicFrameLocks xmlns:a="http://schemas.openxmlformats.org/drawingml/2006/main" noChangeAspect="1"/>
+            </wp:cNvGraphicFramePr>
+            <a:graphic xmlns:a="http://schemas.openxmlformats.org/drawingml/2006/main">
+              <a:graphicData uri="http://schemas.openxmlformats.org/drawingml/2006/picture">
+                <pic:pic xmlns:pic="http://schemas.openxmlformats.org/drawingml/2006/picture">
+                  <pic:nvPicPr>
+                    <pic:cNvPr id="1" name=""/>
+                    <pic:cNvPicPr/>
+                  </pic:nvPicPr>
+                  <pic:blipFill>
+                    <a:blip r:embed="rId17" cstate="print">
+                      <a:extLst>
+                        <a:ext uri="{28A0092B-C50C-407E-A947-70E740481C1C}">
+                          <a14:useLocalDpi xmlns:a14="http://schemas.microsoft.com/office/drawing/2010/main" val="0"/>
+                        </a:ext>
+                      </a:extLst>
+                    </a:blip>
+                    <a:stretch>
+                      <a:fillRect/>
+                    </a:stretch>
+                  </pic:blipFill>
+                  <pic:spPr>
+                    <a:xfrm>
+                      <a:off x="0" y="0"/>
+                      <a:ext cx="1880235" cy="3811905"/>
+                    </a:xfrm>
+                    <a:prstGeom prst="rect">
+                      <a:avLst/>
+                    </a:prstGeom>
+                  </pic:spPr>
+                </pic:pic>
+              </a:graphicData>
+            </a:graphic>
+            <wp14:sizeRelH relativeFrom="margin">
+              <wp14:pctWidth>0</wp14:pctWidth>
+            </wp14:sizeRelH>
+            <wp14:sizeRelV relativeFrom="margin">
+              <wp14:pctHeight>0</wp14:pctHeight>
+            </wp14:sizeRelV>
+          </wp:anchor>
+        </w:drawing>
+      </w:r>
+    </w:p>
+    <w:p>
+      <w:pPr>
+        <w:jc w:val="center"/>
+        <w:rPr>
+          <w:b/>
+          <w:bCs/>
+          <w:sz w:val="28"/>
+          <w:szCs w:val="28"/>
+        </w:rPr>
+      </w:pPr>
+    </w:p>
+    <w:p>
+      <w:pPr>
+        <w:jc w:val="center"/>
+        <w:rPr>
+          <w:b/>
+          <w:bCs/>
+          <w:sz w:val="28"/>
+          <w:szCs w:val="28"/>
+        </w:rPr>
+      </w:pPr>
+    </w:p>
+    <w:p>
+      <w:pPr>
+        <w:jc w:val="center"/>
+        <w:rPr>
+          <w:b/>
+          <w:bCs/>
+          <w:sz w:val="28"/>
+          <w:szCs w:val="28"/>
+        </w:rPr>
+      </w:pPr>
+    </w:p>
+    <w:p>
+      <w:pPr>
+        <w:jc w:val="center"/>
+        <w:rPr>
+          <w:b/>
+          <w:bCs/>
+          <w:sz w:val="28"/>
+          <w:szCs w:val="28"/>
+        </w:rPr>
+      </w:pPr>
+    </w:p>
+    <w:p>
+      <w:pPr>
+        <w:jc w:val="center"/>
+        <w:rPr>
+          <w:b/>
+          <w:bCs/>
+          <w:sz w:val="28"/>
+          <w:szCs w:val="28"/>
+        </w:rPr>
+      </w:pPr>
+    </w:p>
+    <w:p>
+      <w:pPr>
+        <w:jc w:val="center"/>
+        <w:rPr>
+          <w:b/>
+          <w:bCs/>
+          <w:sz w:val="28"/>
+          <w:szCs w:val="28"/>
+        </w:rPr>
+      </w:pPr>
+    </w:p>
+    <w:p>
+      <w:pPr>
+        <w:jc w:val="center"/>
+        <w:rPr>
+          <w:b/>
+          <w:bCs/>
+          <w:sz w:val="28"/>
+          <w:szCs w:val="28"/>
+        </w:rPr>
+      </w:pPr>
+    </w:p>
+    <w:p>
+      <w:pPr>
+        <w:jc w:val="center"/>
+        <w:rPr>
+          <w:b/>
+          <w:bCs/>
+          <w:sz w:val="28"/>
+          <w:szCs w:val="28"/>
+        </w:rPr>
+      </w:pPr>
+    </w:p>
+    <w:p>
+      <w:pPr>
+        <w:jc w:val="center"/>
+        <w:rPr>
+          <w:b/>
+          <w:bCs/>
+          <w:sz w:val="28"/>
+          <w:szCs w:val="28"/>
+        </w:rPr>
+      </w:pPr>
+    </w:p>
+    <w:p>
+      <w:pPr>
+        <w:jc w:val="center"/>
+        <w:rPr>
+          <w:b/>
+          <w:bCs/>
+          <w:sz w:val="28"/>
+          <w:szCs w:val="28"/>
+        </w:rPr>
+      </w:pPr>
+    </w:p>
+    <w:p>
+      <w:pPr>
+        <w:jc w:val="center"/>
+        <w:rPr>
+          <w:b/>
+          <w:bCs/>
+          <w:sz w:val="28"/>
+          <w:szCs w:val="28"/>
+        </w:rPr>
+      </w:pPr>
+    </w:p>
+    <w:p>
+      <w:pPr>
+        <w:jc w:val="center"/>
+        <w:rPr>
+          <w:b/>
+          <w:bCs/>
+          <w:sz w:val="28"/>
+          <w:szCs w:val="28"/>
+        </w:rPr>
+      </w:pPr>
+    </w:p>
+    <w:p>
+      <w:pPr>
+        <w:jc w:val="center"/>
+        <w:rPr>
+          <w:b/>
+          <w:bCs/>
+          <w:sz w:val="28"/>
+          <w:szCs w:val="28"/>
+        </w:rPr>
+      </w:pPr>
+      <w:r>
+        <w:rPr>
+          <w:b/>
+          <w:bCs/>
+          <w:noProof/>
+          <w:sz w:val="28"/>
+          <w:szCs w:val="28"/>
+        </w:rPr>
+        <w:drawing>
+          <wp:anchor distT="0" distB="0" distL="114300" distR="114300" simplePos="0" relativeHeight="251673600" behindDoc="0" locked="0" layoutInCell="1" allowOverlap="1" wp14:anchorId="4AF570C1" wp14:editId="3FCF1887">
+            <wp:simplePos x="0" y="0"/>
+            <wp:positionH relativeFrom="margin">
+              <wp:posOffset>-400760</wp:posOffset>
+            </wp:positionH>
+            <wp:positionV relativeFrom="margin">
+              <wp:posOffset>4821077</wp:posOffset>
+            </wp:positionV>
+            <wp:extent cx="1888490" cy="3811905"/>
+            <wp:effectExtent l="0" t="0" r="0" b="0"/>
+            <wp:wrapSquare wrapText="bothSides"/>
+            <wp:docPr id="14" name="Εικόνα 14"/>
+            <wp:cNvGraphicFramePr>
+              <a:graphicFrameLocks xmlns:a="http://schemas.openxmlformats.org/drawingml/2006/main" noChangeAspect="1"/>
+            </wp:cNvGraphicFramePr>
+            <a:graphic xmlns:a="http://schemas.openxmlformats.org/drawingml/2006/main">
+              <a:graphicData uri="http://schemas.openxmlformats.org/drawingml/2006/picture">
+                <pic:pic xmlns:pic="http://schemas.openxmlformats.org/drawingml/2006/picture">
+                  <pic:nvPicPr>
+                    <pic:cNvPr id="1" name=""/>
+                    <pic:cNvPicPr/>
+                  </pic:nvPicPr>
+                  <pic:blipFill>
+                    <a:blip r:embed="rId18" cstate="print">
+                      <a:extLst>
+                        <a:ext uri="{28A0092B-C50C-407E-A947-70E740481C1C}">
+                          <a14:useLocalDpi xmlns:a14="http://schemas.microsoft.com/office/drawing/2010/main" val="0"/>
+                        </a:ext>
+                      </a:extLst>
+                    </a:blip>
+                    <a:stretch>
+                      <a:fillRect/>
+                    </a:stretch>
+                  </pic:blipFill>
+                  <pic:spPr>
+                    <a:xfrm>
+                      <a:off x="0" y="0"/>
+                      <a:ext cx="1888490" cy="3811905"/>
+                    </a:xfrm>
+                    <a:prstGeom prst="rect">
+                      <a:avLst/>
+                    </a:prstGeom>
+                  </pic:spPr>
+                </pic:pic>
+              </a:graphicData>
+            </a:graphic>
+            <wp14:sizeRelH relativeFrom="margin">
+              <wp14:pctWidth>0</wp14:pctWidth>
+            </wp14:sizeRelH>
+            <wp14:sizeRelV relativeFrom="margin">
+              <wp14:pctHeight>0</wp14:pctHeight>
+            </wp14:sizeRelV>
+          </wp:anchor>
+        </w:drawing>
+      </w:r>
     </w:p>
     <w:p>
       <w:pPr>
@@ -4336,7 +5321,7 @@
                     <pic:cNvPicPr/>
                   </pic:nvPicPr>
                   <pic:blipFill>
-                    <a:blip r:embed="rId15">
+                    <a:blip r:embed="rId19">
                       <a:extLst>
                         <a:ext uri="{28A0092B-C50C-407E-A947-70E740481C1C}">
                           <a14:useLocalDpi xmlns:a14="http://schemas.microsoft.com/office/drawing/2010/main" val="0"/>
@@ -4377,6 +5362,7 @@
       </w:pPr>
       <w:r>
         <w:rPr>
+          <w:noProof/>
           <w:lang w:val="el-GR"/>
         </w:rPr>
         <w:drawing>
@@ -4403,7 +5389,7 @@
                     <pic:cNvPicPr/>
                   </pic:nvPicPr>
                   <pic:blipFill>
-                    <a:blip r:embed="rId16">
+                    <a:blip r:embed="rId20">
                       <a:extLst>
                         <a:ext uri="{28A0092B-C50C-407E-A947-70E740481C1C}">
                           <a14:useLocalDpi xmlns:a14="http://schemas.microsoft.com/office/drawing/2010/main" val="0"/>
@@ -4594,17 +5580,17 @@
         <w:rPr>
           <w:b/>
           <w:bCs/>
-          <w:color w:val="5B9BD5" w:themeColor="accent5"/>
-          <w:sz w:val="28"/>
-          <w:szCs w:val="28"/>
-          <w:lang w:val="el-GR"/>
-        </w:rPr>
-      </w:pPr>
-      <w:r>
-        <w:rPr>
-          <w:b/>
-          <w:bCs/>
-          <w:color w:val="5B9BD5" w:themeColor="accent5"/>
+          <w:color w:val="C00000"/>
+          <w:sz w:val="28"/>
+          <w:szCs w:val="28"/>
+          <w:lang w:val="el-GR"/>
+        </w:rPr>
+      </w:pPr>
+      <w:r>
+        <w:rPr>
+          <w:b/>
+          <w:bCs/>
+          <w:color w:val="C00000"/>
           <w:sz w:val="28"/>
           <w:szCs w:val="28"/>
         </w:rPr>
@@ -4615,28 +5601,39 @@
         <w:rPr>
           <w:b/>
           <w:bCs/>
-          <w:color w:val="5B9BD5" w:themeColor="accent5"/>
-          <w:sz w:val="28"/>
-          <w:szCs w:val="28"/>
-          <w:lang w:val="el-GR"/>
-        </w:rPr>
-        <w:t xml:space="preserve"> </w:t>
-      </w:r>
-      <w:r>
-        <w:rPr>
-          <w:b/>
-          <w:bCs/>
-          <w:color w:val="5B9BD5" w:themeColor="accent5"/>
-          <w:sz w:val="28"/>
-          <w:szCs w:val="28"/>
-        </w:rPr>
-        <w:t>Interface #</w:t>
-      </w:r>
-      <w:r>
-        <w:rPr>
-          <w:b/>
-          <w:bCs/>
-          <w:color w:val="5B9BD5" w:themeColor="accent5"/>
+          <w:color w:val="C00000"/>
+          <w:sz w:val="28"/>
+          <w:szCs w:val="28"/>
+          <w:lang w:val="el-GR"/>
+        </w:rPr>
+        <w:t xml:space="preserve"> </w:t>
+      </w:r>
+      <w:r>
+        <w:rPr>
+          <w:b/>
+          <w:bCs/>
+          <w:color w:val="C00000"/>
+          <w:sz w:val="28"/>
+          <w:szCs w:val="28"/>
+        </w:rPr>
+        <w:t>Interface</w:t>
+      </w:r>
+      <w:r>
+        <w:rPr>
+          <w:b/>
+          <w:bCs/>
+          <w:color w:val="C00000"/>
+          <w:sz w:val="28"/>
+          <w:szCs w:val="28"/>
+          <w:lang w:val="el-GR"/>
+        </w:rPr>
+        <w:t xml:space="preserve"> #</w:t>
+      </w:r>
+      <w:r>
+        <w:rPr>
+          <w:b/>
+          <w:bCs/>
+          <w:color w:val="C00000"/>
           <w:sz w:val="28"/>
           <w:szCs w:val="28"/>
           <w:lang w:val="el-GR"/>
@@ -4993,7 +5990,7 @@
         </w:rPr>
         <w:t xml:space="preserve"> </w:t>
       </w:r>
-      <w:hyperlink r:id="rId17" w:history="1">
+      <w:hyperlink r:id="rId21" w:history="1">
         <w:r>
           <w:rPr>
             <w:rStyle w:val="-"/>
@@ -5093,7 +6090,7 @@
                     </pic:cNvPicPr>
                   </pic:nvPicPr>
                   <pic:blipFill>
-                    <a:blip r:embed="rId18">
+                    <a:blip r:embed="rId22">
                       <a:extLst>
                         <a:ext uri="{28A0092B-C50C-407E-A947-70E740481C1C}">
                           <a14:useLocalDpi xmlns:a14="http://schemas.microsoft.com/office/drawing/2010/main" val="0"/>

</xml_diff>